<commit_message>
pona e lukin lipu
</commit_message>
<xml_diff>
--- a/utala_insa - contest.docx
+++ b/utala_insa - contest.docx
@@ -125,7 +125,6 @@
     </w:p>
     <w:p>
       <w:pPr>
-        <w:jc w:val="center"/>
         <w:rPr>
           <w:rFonts w:ascii="SITELEN SELI KIWEN MONO ASUKI" w:hAnsi="SITELEN SELI KIWEN MONO ASUKI"/>
           <w:color w:val="000000" w:themeColor="text1"/>
@@ -143,9 +142,7 @@
           </w14:textOutline>
         </w:rPr>
       </w:pPr>
-    </w:p>
-    <w:p>
-      <w:pPr>
+      <w:r>
         <w:rPr>
           <w:rFonts w:ascii="SITELEN SELI KIWEN MONO ASUKI" w:hAnsi="SITELEN SELI KIWEN MONO ASUKI"/>
           <w:color w:val="000000" w:themeColor="text1"/>
@@ -162,24 +159,7 @@
             <w14:bevel/>
           </w14:textOutline>
         </w:rPr>
-      </w:pPr>
-      <w:r>
-        <w:rPr>
-          <w:rFonts w:ascii="SITELEN SELI KIWEN MONO ASUKI" w:hAnsi="SITELEN SELI KIWEN MONO ASUKI"/>
-          <w:color w:val="000000" w:themeColor="text1"/>
-          <w:sz w:val="200"/>
-          <w:szCs w:val="200"/>
-          <w14:shadow w14:blurRad="50800" w14:dist="38100" w14:dir="5400000" w14:sx="100000" w14:sy="100000" w14:kx="0" w14:ky="0" w14:algn="t">
-            <w14:srgbClr w14:val="000000">
-              <w14:alpha w14:val="60000"/>
-            </w14:srgbClr>
-          </w14:shadow>
-          <w14:textOutline w14:w="9525" w14:cap="rnd" w14:cmpd="sng" w14:algn="ctr">
-            <w14:noFill/>
-            <w14:prstDash w14:val="solid"/>
-            <w14:bevel/>
-          </w14:textOutline>
-        </w:rPr>
+        <w:lastRenderedPageBreak/>
         <w:br w:type="page"/>
       </w:r>
     </w:p>
@@ -1330,18 +1310,6 @@
       <w:pPr>
         <w:ind w:left="1418"/>
         <w:rPr>
-          <w:rFonts w:ascii="SITELEN SELI KIWEN MONO JUNIKO" w:hAnsi="SITELEN SELI KIWEN MONO JUNIKO" w:cs="Trebuchet MS"/>
-          <w:color w:val="000000"/>
-          <w:kern w:val="0"/>
-          <w:sz w:val="72"/>
-          <w:szCs w:val="72"/>
-        </w:rPr>
-      </w:pPr>
-    </w:p>
-    <w:p>
-      <w:pPr>
-        <w:ind w:left="1418"/>
-        <w:rPr>
           <w:rFonts w:ascii="Andale Mono" w:hAnsi="Andale Mono" w:cs="Trebuchet MS"/>
           <w:color w:val="000000"/>
           <w:kern w:val="0"/>
@@ -1761,7 +1729,7 @@
           <w:sz w:val="22"/>
           <w:szCs w:val="22"/>
         </w:rPr>
-        <w:t xml:space="preserve">       </w:t>
+        <w:t xml:space="preserve">      </w:t>
       </w:r>
       <w:proofErr w:type="spellStart"/>
       <w:r>
@@ -1843,7 +1811,7 @@
           <w:sz w:val="22"/>
           <w:szCs w:val="22"/>
         </w:rPr>
-        <w:t xml:space="preserve">       </w:t>
+        <w:t xml:space="preserve">      </w:t>
       </w:r>
       <w:proofErr w:type="spellStart"/>
       <w:r>
@@ -1925,7 +1893,7 @@
           <w:sz w:val="22"/>
           <w:szCs w:val="22"/>
         </w:rPr>
-        <w:t xml:space="preserve">       </w:t>
+        <w:t xml:space="preserve">      </w:t>
       </w:r>
       <w:proofErr w:type="spellStart"/>
       <w:r>
@@ -2007,8 +1975,9 @@
           <w:kern w:val="0"/>
           <w:sz w:val="22"/>
           <w:szCs w:val="22"/>
-        </w:rPr>
-        <w:t xml:space="preserve">       </w:t>
+          <w:lang w:val="en-US"/>
+        </w:rPr>
+        <w:t xml:space="preserve">      </w:t>
       </w:r>
       <w:r>
         <w:rPr>
@@ -2047,7 +2016,7 @@
           <w:szCs w:val="22"/>
           <w:lang w:val="en-US"/>
         </w:rPr>
-        <w:t xml:space="preserve">       pilin </w:t>
+        <w:t xml:space="preserve">      pilin </w:t>
       </w:r>
       <w:proofErr w:type="spellStart"/>
       <w:r>
@@ -2235,7 +2204,7 @@
           <w:szCs w:val="22"/>
           <w:lang w:val="en-US"/>
         </w:rPr>
-        <w:t xml:space="preserve">           </w:t>
+        <w:t xml:space="preserve">          </w:t>
       </w:r>
       <w:r>
         <w:rPr>
@@ -2268,31 +2237,34 @@
         <w:spacing w:after="0" w:line="276" w:lineRule="auto"/>
         <w:ind w:left="1418"/>
         <w:rPr>
-          <w:rFonts w:ascii="NASIN-SITELEN-PU MONO" w:hAnsi="NASIN-SITELEN-PU MONO" w:cs="Trebuchet MS"/>
-          <w:color w:val="000000"/>
-          <w:kern w:val="0"/>
-          <w:sz w:val="22"/>
-          <w:szCs w:val="22"/>
-        </w:rPr>
-      </w:pPr>
-      <w:r>
-        <w:rPr>
-          <w:rFonts w:ascii="NASIN-SITELEN-PU MONO" w:hAnsi="NASIN-SITELEN-PU MONO" w:cs="Trebuchet MS"/>
-          <w:color w:val="000000"/>
-          <w:kern w:val="0"/>
-          <w:sz w:val="22"/>
-          <w:szCs w:val="22"/>
-        </w:rPr>
-        <w:t xml:space="preserve">           mi </w:t>
-      </w:r>
-      <w:proofErr w:type="spellStart"/>
-      <w:r>
-        <w:rPr>
-          <w:rFonts w:ascii="NASIN-SITELEN-PU MONO" w:hAnsi="NASIN-SITELEN-PU MONO" w:cs="Trebuchet MS"/>
-          <w:color w:val="000000"/>
-          <w:kern w:val="0"/>
-          <w:sz w:val="22"/>
-          <w:szCs w:val="22"/>
+          <w:rFonts w:ascii="SITELEN SELI KIWEN MONO ASUKI" w:hAnsi="SITELEN SELI KIWEN MONO ASUKI" w:cs="Trebuchet MS"/>
+          <w:color w:val="000000"/>
+          <w:kern w:val="0"/>
+          <w:sz w:val="22"/>
+          <w:szCs w:val="22"/>
+          <w:lang w:val="en-US"/>
+        </w:rPr>
+      </w:pPr>
+      <w:r>
+        <w:rPr>
+          <w:rFonts w:ascii="SITELEN SELI KIWEN MONO ASUKI" w:hAnsi="SITELEN SELI KIWEN MONO ASUKI" w:cs="Trebuchet MS"/>
+          <w:color w:val="000000"/>
+          <w:kern w:val="0"/>
+          <w:sz w:val="22"/>
+          <w:szCs w:val="22"/>
+          <w:lang w:val="en-US"/>
+        </w:rPr>
+        <w:t xml:space="preserve">          mi </w:t>
+      </w:r>
+      <w:proofErr w:type="spellStart"/>
+      <w:r>
+        <w:rPr>
+          <w:rFonts w:ascii="SITELEN SELI KIWEN MONO ASUKI" w:hAnsi="SITELEN SELI KIWEN MONO ASUKI" w:cs="Trebuchet MS"/>
+          <w:color w:val="000000"/>
+          <w:kern w:val="0"/>
+          <w:sz w:val="22"/>
+          <w:szCs w:val="22"/>
+          <w:lang w:val="en-US"/>
         </w:rPr>
         <w:t>suli</w:t>
       </w:r>
@@ -2803,7 +2775,7 @@
           <w:szCs w:val="22"/>
           <w:lang w:val="en-US"/>
         </w:rPr>
-        <w:t xml:space="preserve">       pilin </w:t>
+        <w:t xml:space="preserve">      pilin </w:t>
       </w:r>
       <w:proofErr w:type="spellStart"/>
       <w:r>
@@ -2868,7 +2840,7 @@
           <w:szCs w:val="22"/>
           <w:lang w:val="en-US"/>
         </w:rPr>
-        <w:t xml:space="preserve">       pilin </w:t>
+        <w:t xml:space="preserve">      pilin </w:t>
       </w:r>
       <w:proofErr w:type="spellStart"/>
       <w:r>
@@ -2933,7 +2905,7 @@
           <w:szCs w:val="22"/>
           <w:lang w:val="en-US"/>
         </w:rPr>
-        <w:t xml:space="preserve">       pilin </w:t>
+        <w:t xml:space="preserve">      pilin </w:t>
       </w:r>
       <w:proofErr w:type="spellStart"/>
       <w:r>
@@ -2998,7 +2970,7 @@
           <w:szCs w:val="22"/>
           <w:lang w:val="en-US"/>
         </w:rPr>
-        <w:t xml:space="preserve">       pilin </w:t>
+        <w:t xml:space="preserve">      pilin </w:t>
       </w:r>
       <w:proofErr w:type="spellStart"/>
       <w:r>
@@ -3063,7 +3035,7 @@
           <w:szCs w:val="22"/>
           <w:lang w:val="en-US"/>
         </w:rPr>
-        <w:t xml:space="preserve">       mi wan</w:t>
+        <w:t xml:space="preserve">      mi wan</w:t>
       </w:r>
     </w:p>
     <w:p>
@@ -3216,7 +3188,7 @@
           <w:szCs w:val="22"/>
           <w:lang w:val="en-US"/>
         </w:rPr>
-        <w:t xml:space="preserve">           mi </w:t>
+        <w:t xml:space="preserve">          mi </w:t>
       </w:r>
       <w:proofErr w:type="spellStart"/>
       <w:r>
@@ -3257,7 +3229,7 @@
           <w:szCs w:val="22"/>
           <w:lang w:val="en-US"/>
         </w:rPr>
-        <w:t xml:space="preserve">           mi </w:t>
+        <w:t xml:space="preserve">          mi </w:t>
       </w:r>
       <w:proofErr w:type="spellStart"/>
       <w:r>
@@ -3413,12 +3385,17 @@
     </w:p>
     <w:p>
       <w:pPr>
-        <w:ind w:left="1418"/>
-        <w:rPr>
-          <w:rFonts w:ascii="SITELEN SELI KIWEN MONO ASUKI" w:hAnsi="SITELEN SELI KIWEN MONO ASUKI" w:cs="Trebuchet MS"/>
-          <w:color w:val="000000"/>
-          <w:kern w:val="0"/>
-          <w:lang w:val="en-US"/>
+        <w:autoSpaceDE w:val="0"/>
+        <w:autoSpaceDN w:val="0"/>
+        <w:adjustRightInd w:val="0"/>
+        <w:spacing w:after="0" w:line="276" w:lineRule="auto"/>
+        <w:ind w:left="1418"/>
+        <w:rPr>
+          <w:rFonts w:ascii="SITELEN SELI KIWEN MONO ASUKI" w:hAnsi="SITELEN SELI KIWEN MONO ASUKI" w:cs="Trebuchet MS"/>
+          <w:color w:val="000000"/>
+          <w:kern w:val="0"/>
+          <w:sz w:val="20"/>
+          <w:szCs w:val="20"/>
         </w:rPr>
       </w:pPr>
     </w:p>
@@ -4016,11 +3993,17 @@
     </w:p>
     <w:p>
       <w:pPr>
-        <w:ind w:left="1418"/>
-        <w:rPr>
-          <w:rFonts w:ascii="SITELEN SELI KIWEN MONO ASUKI" w:hAnsi="SITELEN SELI KIWEN MONO ASUKI" w:cs="Trebuchet MS"/>
-          <w:color w:val="000000"/>
-          <w:kern w:val="0"/>
+        <w:autoSpaceDE w:val="0"/>
+        <w:autoSpaceDN w:val="0"/>
+        <w:adjustRightInd w:val="0"/>
+        <w:spacing w:after="0" w:line="276" w:lineRule="auto"/>
+        <w:ind w:left="1418"/>
+        <w:rPr>
+          <w:rFonts w:ascii="SITELEN SELI KIWEN MONO ASUKI" w:hAnsi="SITELEN SELI KIWEN MONO ASUKI" w:cs="Trebuchet MS"/>
+          <w:color w:val="000000"/>
+          <w:kern w:val="0"/>
+          <w:sz w:val="20"/>
+          <w:szCs w:val="20"/>
         </w:rPr>
       </w:pPr>
     </w:p>
@@ -4627,11 +4610,17 @@
     </w:p>
     <w:p>
       <w:pPr>
-        <w:ind w:left="1418"/>
-        <w:rPr>
-          <w:rFonts w:ascii="SITELEN SELI KIWEN MONO ASUKI" w:hAnsi="SITELEN SELI KIWEN MONO ASUKI" w:cs="Trebuchet MS"/>
-          <w:color w:val="000000"/>
-          <w:kern w:val="0"/>
+        <w:autoSpaceDE w:val="0"/>
+        <w:autoSpaceDN w:val="0"/>
+        <w:adjustRightInd w:val="0"/>
+        <w:spacing w:after="0" w:line="276" w:lineRule="auto"/>
+        <w:ind w:left="1418"/>
+        <w:rPr>
+          <w:rFonts w:ascii="SITELEN SELI KIWEN MONO ASUKI" w:hAnsi="SITELEN SELI KIWEN MONO ASUKI" w:cs="Trebuchet MS"/>
+          <w:color w:val="000000"/>
+          <w:kern w:val="0"/>
+          <w:sz w:val="20"/>
+          <w:szCs w:val="20"/>
         </w:rPr>
       </w:pPr>
     </w:p>
@@ -6442,11 +6431,17 @@
     </w:p>
     <w:p>
       <w:pPr>
-        <w:ind w:left="1418"/>
-        <w:rPr>
-          <w:rFonts w:ascii="SITELEN SELI KIWEN MONO ASUKI" w:hAnsi="SITELEN SELI KIWEN MONO ASUKI" w:cs="Trebuchet MS"/>
-          <w:color w:val="000000"/>
-          <w:kern w:val="0"/>
+        <w:autoSpaceDE w:val="0"/>
+        <w:autoSpaceDN w:val="0"/>
+        <w:adjustRightInd w:val="0"/>
+        <w:spacing w:after="0" w:line="276" w:lineRule="auto"/>
+        <w:ind w:left="1418"/>
+        <w:rPr>
+          <w:rFonts w:ascii="SITELEN SELI KIWEN MONO ASUKI" w:hAnsi="SITELEN SELI KIWEN MONO ASUKI" w:cs="Trebuchet MS"/>
+          <w:color w:val="000000"/>
+          <w:kern w:val="0"/>
+          <w:sz w:val="20"/>
+          <w:szCs w:val="20"/>
         </w:rPr>
       </w:pPr>
     </w:p>
@@ -12543,6 +12538,7 @@
         <w:autoSpaceDN w:val="0"/>
         <w:adjustRightInd w:val="0"/>
         <w:spacing w:after="0" w:line="276" w:lineRule="auto"/>
+        <w:jc w:val="center"/>
         <w:rPr>
           <w:rFonts w:ascii="Andale Mono" w:hAnsi="Andale Mono" w:cs="Trebuchet MS"/>
           <w:color w:val="000000"/>

</xml_diff>

<commit_message>
jan Lakuse li pona e pakala
</commit_message>
<xml_diff>
--- a/utala_insa - contest.docx
+++ b/utala_insa - contest.docx
@@ -1486,7 +1486,7 @@
           <w:sz w:val="22"/>
           <w:szCs w:val="22"/>
         </w:rPr>
-        <w:t xml:space="preserve"> e </w:t>
+        <w:t xml:space="preserve"> </w:t>
       </w:r>
       <w:proofErr w:type="spellStart"/>
       <w:r>
@@ -1975,7 +1975,6 @@
           <w:kern w:val="0"/>
           <w:sz w:val="22"/>
           <w:szCs w:val="22"/>
-          <w:lang w:val="en-US"/>
         </w:rPr>
         <w:t xml:space="preserve">      </w:t>
       </w:r>
@@ -2242,17 +2241,15 @@
           <w:kern w:val="0"/>
           <w:sz w:val="22"/>
           <w:szCs w:val="22"/>
-          <w:lang w:val="en-US"/>
-        </w:rPr>
-      </w:pPr>
-      <w:r>
-        <w:rPr>
-          <w:rFonts w:ascii="SITELEN SELI KIWEN MONO ASUKI" w:hAnsi="SITELEN SELI KIWEN MONO ASUKI" w:cs="Trebuchet MS"/>
-          <w:color w:val="000000"/>
-          <w:kern w:val="0"/>
-          <w:sz w:val="22"/>
-          <w:szCs w:val="22"/>
-          <w:lang w:val="en-US"/>
+        </w:rPr>
+      </w:pPr>
+      <w:r>
+        <w:rPr>
+          <w:rFonts w:ascii="SITELEN SELI KIWEN MONO ASUKI" w:hAnsi="SITELEN SELI KIWEN MONO ASUKI" w:cs="Trebuchet MS"/>
+          <w:color w:val="000000"/>
+          <w:kern w:val="0"/>
+          <w:sz w:val="22"/>
+          <w:szCs w:val="22"/>
         </w:rPr>
         <w:t xml:space="preserve">          mi </w:t>
       </w:r>
@@ -2264,7 +2261,6 @@
           <w:kern w:val="0"/>
           <w:sz w:val="22"/>
           <w:szCs w:val="22"/>
-          <w:lang w:val="en-US"/>
         </w:rPr>
         <w:t>suli</w:t>
       </w:r>
@@ -2481,7 +2477,7 @@
           <w:sz w:val="22"/>
           <w:szCs w:val="22"/>
         </w:rPr>
-        <w:t xml:space="preserve"> e </w:t>
+        <w:t xml:space="preserve"> </w:t>
       </w:r>
       <w:proofErr w:type="spellStart"/>
       <w:r>
@@ -3396,6 +3392,7 @@
           <w:kern w:val="0"/>
           <w:sz w:val="20"/>
           <w:szCs w:val="20"/>
+          <w:lang w:val="en-US"/>
         </w:rPr>
       </w:pPr>
     </w:p>
@@ -6302,6 +6299,46 @@
         </w:rPr>
         <w:t xml:space="preserve"> la </w:t>
       </w:r>
+      <w:r>
+        <w:rPr>
+          <w:rFonts w:ascii="SITELEN SELI KIWEN MONO ASUKI" w:hAnsi="SITELEN SELI KIWEN MONO ASUKI" w:cs="Trebuchet MS"/>
+          <w:color w:val="000000"/>
+          <w:kern w:val="0"/>
+          <w:sz w:val="22"/>
+          <w:szCs w:val="22"/>
+        </w:rPr>
+        <w:t>ale</w:t>
+      </w:r>
+      <w:r>
+        <w:rPr>
+          <w:rFonts w:ascii="SITELEN SELI KIWEN MONO ASUKI" w:hAnsi="SITELEN SELI KIWEN MONO ASUKI" w:cs="Trebuchet MS"/>
+          <w:color w:val="000000"/>
+          <w:kern w:val="0"/>
+          <w:sz w:val="22"/>
+          <w:szCs w:val="22"/>
+        </w:rPr>
+        <w:t xml:space="preserve"> </w:t>
+      </w:r>
+      <w:r>
+        <w:rPr>
+          <w:rFonts w:ascii="SITELEN SELI KIWEN MONO ASUKI" w:hAnsi="SITELEN SELI KIWEN MONO ASUKI" w:cs="Trebuchet MS"/>
+          <w:color w:val="000000"/>
+          <w:kern w:val="0"/>
+          <w:sz w:val="22"/>
+          <w:szCs w:val="22"/>
+        </w:rPr>
+        <w:t xml:space="preserve">ala </w:t>
+      </w:r>
+      <w:r>
+        <w:rPr>
+          <w:rFonts w:ascii="SITELEN SELI KIWEN MONO ASUKI" w:hAnsi="SITELEN SELI KIWEN MONO ASUKI" w:cs="Trebuchet MS"/>
+          <w:color w:val="000000"/>
+          <w:kern w:val="0"/>
+          <w:sz w:val="22"/>
+          <w:szCs w:val="22"/>
+        </w:rPr>
+        <w:t xml:space="preserve">li </w:t>
+      </w:r>
       <w:proofErr w:type="spellStart"/>
       <w:r>
         <w:rPr>
@@ -6314,38 +6351,6 @@
         <w:t>ike</w:t>
       </w:r>
       <w:proofErr w:type="spellEnd"/>
-      <w:r>
-        <w:rPr>
-          <w:rFonts w:ascii="SITELEN SELI KIWEN MONO ASUKI" w:hAnsi="SITELEN SELI KIWEN MONO ASUKI" w:cs="Trebuchet MS"/>
-          <w:color w:val="000000"/>
-          <w:kern w:val="0"/>
-          <w:sz w:val="22"/>
-          <w:szCs w:val="22"/>
-        </w:rPr>
-        <w:t xml:space="preserve"> li </w:t>
-      </w:r>
-      <w:proofErr w:type="spellStart"/>
-      <w:r>
-        <w:rPr>
-          <w:rFonts w:ascii="SITELEN SELI KIWEN MONO ASUKI" w:hAnsi="SITELEN SELI KIWEN MONO ASUKI" w:cs="Trebuchet MS"/>
-          <w:color w:val="000000"/>
-          <w:kern w:val="0"/>
-          <w:sz w:val="22"/>
-          <w:szCs w:val="22"/>
-        </w:rPr>
-        <w:t>lon</w:t>
-      </w:r>
-      <w:proofErr w:type="spellEnd"/>
-      <w:r>
-        <w:rPr>
-          <w:rFonts w:ascii="SITELEN SELI KIWEN MONO ASUKI" w:hAnsi="SITELEN SELI KIWEN MONO ASUKI" w:cs="Trebuchet MS"/>
-          <w:color w:val="000000"/>
-          <w:kern w:val="0"/>
-          <w:sz w:val="22"/>
-          <w:szCs w:val="22"/>
-        </w:rPr>
-        <w:t xml:space="preserve"> ala</w:t>
-      </w:r>
     </w:p>
     <w:p>
       <w:pPr>
@@ -8072,7 +8077,7 @@
         <w:spacing w:after="0" w:line="276" w:lineRule="auto"/>
         <w:ind w:left="1418"/>
         <w:rPr>
-          <w:rFonts w:ascii="NASIN-SITELEN-PU MONO" w:hAnsi="NASIN-SITELEN-PU MONO" w:cs="Trebuchet MS"/>
+          <w:rFonts w:ascii="SITELEN SELI KIWEN MONO ASUKI" w:hAnsi="SITELEN SELI KIWEN MONO ASUKI" w:cs="Trebuchet MS"/>
           <w:color w:val="000000"/>
           <w:kern w:val="0"/>
           <w:sz w:val="22"/>
@@ -8121,7 +8126,7 @@
           <w:sz w:val="22"/>
           <w:szCs w:val="22"/>
         </w:rPr>
-        <w:t xml:space="preserve"> la </w:t>
+        <w:t xml:space="preserve"> la ale li </w:t>
       </w:r>
       <w:proofErr w:type="spellStart"/>
       <w:r>
@@ -8135,38 +8140,6 @@
         <w:t>ike</w:t>
       </w:r>
       <w:proofErr w:type="spellEnd"/>
-      <w:r>
-        <w:rPr>
-          <w:rFonts w:ascii="SITELEN SELI KIWEN MONO ASUKI" w:hAnsi="SITELEN SELI KIWEN MONO ASUKI" w:cs="Trebuchet MS"/>
-          <w:color w:val="000000"/>
-          <w:kern w:val="0"/>
-          <w:sz w:val="22"/>
-          <w:szCs w:val="22"/>
-        </w:rPr>
-        <w:t xml:space="preserve"> li </w:t>
-      </w:r>
-      <w:proofErr w:type="spellStart"/>
-      <w:r>
-        <w:rPr>
-          <w:rFonts w:ascii="SITELEN SELI KIWEN MONO ASUKI" w:hAnsi="SITELEN SELI KIWEN MONO ASUKI" w:cs="Trebuchet MS"/>
-          <w:color w:val="000000"/>
-          <w:kern w:val="0"/>
-          <w:sz w:val="22"/>
-          <w:szCs w:val="22"/>
-        </w:rPr>
-        <w:t>lon</w:t>
-      </w:r>
-      <w:proofErr w:type="spellEnd"/>
-      <w:r>
-        <w:rPr>
-          <w:rFonts w:ascii="SITELEN SELI KIWEN MONO ASUKI" w:hAnsi="SITELEN SELI KIWEN MONO ASUKI" w:cs="Trebuchet MS"/>
-          <w:color w:val="000000"/>
-          <w:kern w:val="0"/>
-          <w:sz w:val="22"/>
-          <w:szCs w:val="22"/>
-        </w:rPr>
-        <w:t xml:space="preserve"> a</w:t>
-      </w:r>
     </w:p>
     <w:p>
       <w:pPr>
@@ -8370,6 +8343,324 @@
           <w:sz w:val="22"/>
           <w:szCs w:val="22"/>
         </w:rPr>
+        <w:t xml:space="preserve"> pi </w:t>
+      </w:r>
+      <w:proofErr w:type="spellStart"/>
+      <w:r>
+        <w:rPr>
+          <w:rFonts w:ascii="SITELEN SELI KIWEN MONO ASUKI" w:hAnsi="SITELEN SELI KIWEN MONO ASUKI" w:cs="Trebuchet MS"/>
+          <w:color w:val="000000"/>
+          <w:kern w:val="0"/>
+          <w:sz w:val="22"/>
+          <w:szCs w:val="22"/>
+        </w:rPr>
+        <w:t>pilin</w:t>
+      </w:r>
+      <w:proofErr w:type="spellEnd"/>
+      <w:r>
+        <w:rPr>
+          <w:rFonts w:ascii="SITELEN SELI KIWEN MONO ASUKI" w:hAnsi="SITELEN SELI KIWEN MONO ASUKI" w:cs="Trebuchet MS"/>
+          <w:color w:val="000000"/>
+          <w:kern w:val="0"/>
+          <w:sz w:val="22"/>
+          <w:szCs w:val="22"/>
+        </w:rPr>
+        <w:t xml:space="preserve"> mi</w:t>
+      </w:r>
+    </w:p>
+    <w:p>
+      <w:pPr>
+        <w:autoSpaceDE w:val="0"/>
+        <w:autoSpaceDN w:val="0"/>
+        <w:adjustRightInd w:val="0"/>
+        <w:spacing w:after="0" w:line="276" w:lineRule="auto"/>
+        <w:ind w:left="1418"/>
+        <w:rPr>
+          <w:rFonts w:ascii="SITELEN SELI KIWEN MONO ASUKI" w:hAnsi="SITELEN SELI KIWEN MONO ASUKI" w:cs="Trebuchet MS"/>
+          <w:color w:val="000000"/>
+          <w:kern w:val="0"/>
+          <w:sz w:val="22"/>
+          <w:szCs w:val="22"/>
+        </w:rPr>
+      </w:pPr>
+      <w:proofErr w:type="spellStart"/>
+      <w:r>
+        <w:rPr>
+          <w:rFonts w:ascii="SITELEN SELI KIWEN MONO ASUKI" w:hAnsi="SITELEN SELI KIWEN MONO ASUKI" w:cs="Trebuchet MS"/>
+          <w:color w:val="000000"/>
+          <w:kern w:val="0"/>
+          <w:sz w:val="22"/>
+          <w:szCs w:val="22"/>
+        </w:rPr>
+        <w:t>monsuta</w:t>
+      </w:r>
+      <w:proofErr w:type="spellEnd"/>
+      <w:r>
+        <w:rPr>
+          <w:rFonts w:ascii="SITELEN SELI KIWEN MONO ASUKI" w:hAnsi="SITELEN SELI KIWEN MONO ASUKI" w:cs="Trebuchet MS"/>
+          <w:color w:val="000000"/>
+          <w:kern w:val="0"/>
+          <w:sz w:val="22"/>
+          <w:szCs w:val="22"/>
+        </w:rPr>
+        <w:t xml:space="preserve"> ni li pana e </w:t>
+      </w:r>
+      <w:proofErr w:type="spellStart"/>
+      <w:r>
+        <w:rPr>
+          <w:rFonts w:ascii="SITELEN SELI KIWEN MONO ASUKI" w:hAnsi="SITELEN SELI KIWEN MONO ASUKI" w:cs="Trebuchet MS"/>
+          <w:color w:val="000000"/>
+          <w:kern w:val="0"/>
+          <w:sz w:val="22"/>
+          <w:szCs w:val="22"/>
+        </w:rPr>
+        <w:t>pilin</w:t>
+      </w:r>
+      <w:proofErr w:type="spellEnd"/>
+      <w:r>
+        <w:rPr>
+          <w:rFonts w:ascii="SITELEN SELI KIWEN MONO ASUKI" w:hAnsi="SITELEN SELI KIWEN MONO ASUKI" w:cs="Trebuchet MS"/>
+          <w:color w:val="000000"/>
+          <w:kern w:val="0"/>
+          <w:sz w:val="22"/>
+          <w:szCs w:val="22"/>
+        </w:rPr>
+        <w:t xml:space="preserve"> </w:t>
+      </w:r>
+      <w:proofErr w:type="spellStart"/>
+      <w:r>
+        <w:rPr>
+          <w:rFonts w:ascii="SITELEN SELI KIWEN MONO ASUKI" w:hAnsi="SITELEN SELI KIWEN MONO ASUKI" w:cs="Trebuchet MS"/>
+          <w:color w:val="000000"/>
+          <w:kern w:val="0"/>
+          <w:sz w:val="22"/>
+          <w:szCs w:val="22"/>
+        </w:rPr>
+        <w:t>anpa</w:t>
+      </w:r>
+      <w:proofErr w:type="spellEnd"/>
+      <w:r>
+        <w:rPr>
+          <w:rFonts w:ascii="SITELEN SELI KIWEN MONO ASUKI" w:hAnsi="SITELEN SELI KIWEN MONO ASUKI" w:cs="Trebuchet MS"/>
+          <w:color w:val="000000"/>
+          <w:kern w:val="0"/>
+          <w:sz w:val="22"/>
+          <w:szCs w:val="22"/>
+        </w:rPr>
+        <w:t xml:space="preserve"> </w:t>
+      </w:r>
+      <w:proofErr w:type="spellStart"/>
+      <w:r>
+        <w:rPr>
+          <w:rFonts w:ascii="SITELEN SELI KIWEN MONO ASUKI" w:hAnsi="SITELEN SELI KIWEN MONO ASUKI" w:cs="Trebuchet MS"/>
+          <w:color w:val="000000"/>
+          <w:kern w:val="0"/>
+          <w:sz w:val="22"/>
+          <w:szCs w:val="22"/>
+        </w:rPr>
+        <w:t>tawa</w:t>
+      </w:r>
+      <w:proofErr w:type="spellEnd"/>
+      <w:r>
+        <w:rPr>
+          <w:rFonts w:ascii="SITELEN SELI KIWEN MONO ASUKI" w:hAnsi="SITELEN SELI KIWEN MONO ASUKI" w:cs="Trebuchet MS"/>
+          <w:color w:val="000000"/>
+          <w:kern w:val="0"/>
+          <w:sz w:val="22"/>
+          <w:szCs w:val="22"/>
+        </w:rPr>
+        <w:t xml:space="preserve"> mi</w:t>
+      </w:r>
+    </w:p>
+    <w:p>
+      <w:pPr>
+        <w:autoSpaceDE w:val="0"/>
+        <w:autoSpaceDN w:val="0"/>
+        <w:adjustRightInd w:val="0"/>
+        <w:spacing w:after="0" w:line="276" w:lineRule="auto"/>
+        <w:ind w:left="1418"/>
+        <w:rPr>
+          <w:rFonts w:ascii="SITELEN SELI KIWEN MONO ASUKI" w:hAnsi="SITELEN SELI KIWEN MONO ASUKI" w:cs="Trebuchet MS"/>
+          <w:color w:val="000000"/>
+          <w:kern w:val="0"/>
+          <w:sz w:val="22"/>
+          <w:szCs w:val="22"/>
+        </w:rPr>
+      </w:pPr>
+      <w:proofErr w:type="spellStart"/>
+      <w:r>
+        <w:rPr>
+          <w:rFonts w:ascii="SITELEN SELI KIWEN MONO ASUKI" w:hAnsi="SITELEN SELI KIWEN MONO ASUKI" w:cs="Trebuchet MS"/>
+          <w:color w:val="000000"/>
+          <w:kern w:val="0"/>
+          <w:sz w:val="22"/>
+          <w:szCs w:val="22"/>
+        </w:rPr>
+        <w:t>lawa</w:t>
+      </w:r>
+      <w:proofErr w:type="spellEnd"/>
+      <w:r>
+        <w:rPr>
+          <w:rFonts w:ascii="SITELEN SELI KIWEN MONO ASUKI" w:hAnsi="SITELEN SELI KIWEN MONO ASUKI" w:cs="Trebuchet MS"/>
+          <w:color w:val="000000"/>
+          <w:kern w:val="0"/>
+          <w:sz w:val="22"/>
+          <w:szCs w:val="22"/>
+        </w:rPr>
+        <w:t xml:space="preserve"> mi li pana e </w:t>
+      </w:r>
+      <w:proofErr w:type="spellStart"/>
+      <w:r>
+        <w:rPr>
+          <w:rFonts w:ascii="SITELEN SELI KIWEN MONO ASUKI" w:hAnsi="SITELEN SELI KIWEN MONO ASUKI" w:cs="Trebuchet MS"/>
+          <w:color w:val="000000"/>
+          <w:kern w:val="0"/>
+          <w:sz w:val="22"/>
+          <w:szCs w:val="22"/>
+        </w:rPr>
+        <w:t>pilin</w:t>
+      </w:r>
+      <w:proofErr w:type="spellEnd"/>
+      <w:r>
+        <w:rPr>
+          <w:rFonts w:ascii="SITELEN SELI KIWEN MONO ASUKI" w:hAnsi="SITELEN SELI KIWEN MONO ASUKI" w:cs="Trebuchet MS"/>
+          <w:color w:val="000000"/>
+          <w:kern w:val="0"/>
+          <w:sz w:val="22"/>
+          <w:szCs w:val="22"/>
+        </w:rPr>
+        <w:t xml:space="preserve"> </w:t>
+      </w:r>
+      <w:proofErr w:type="spellStart"/>
+      <w:r>
+        <w:rPr>
+          <w:rFonts w:ascii="SITELEN SELI KIWEN MONO ASUKI" w:hAnsi="SITELEN SELI KIWEN MONO ASUKI" w:cs="Trebuchet MS"/>
+          <w:color w:val="000000"/>
+          <w:kern w:val="0"/>
+          <w:sz w:val="22"/>
+          <w:szCs w:val="22"/>
+        </w:rPr>
+        <w:t>pona</w:t>
+      </w:r>
+      <w:proofErr w:type="spellEnd"/>
+    </w:p>
+    <w:p>
+      <w:pPr>
+        <w:autoSpaceDE w:val="0"/>
+        <w:autoSpaceDN w:val="0"/>
+        <w:adjustRightInd w:val="0"/>
+        <w:spacing w:after="0" w:line="276" w:lineRule="auto"/>
+        <w:ind w:left="1418"/>
+        <w:rPr>
+          <w:rFonts w:ascii="SITELEN SELI KIWEN MONO ASUKI" w:hAnsi="SITELEN SELI KIWEN MONO ASUKI" w:cs="Trebuchet MS"/>
+          <w:color w:val="000000"/>
+          <w:kern w:val="0"/>
+          <w:sz w:val="22"/>
+          <w:szCs w:val="22"/>
+        </w:rPr>
+      </w:pPr>
+      <w:proofErr w:type="spellStart"/>
+      <w:r>
+        <w:rPr>
+          <w:rFonts w:ascii="SITELEN SELI KIWEN MONO ASUKI" w:hAnsi="SITELEN SELI KIWEN MONO ASUKI" w:cs="Trebuchet MS"/>
+          <w:color w:val="000000"/>
+          <w:kern w:val="0"/>
+          <w:sz w:val="22"/>
+          <w:szCs w:val="22"/>
+        </w:rPr>
+        <w:t>monsuta</w:t>
+      </w:r>
+      <w:proofErr w:type="spellEnd"/>
+      <w:r>
+        <w:rPr>
+          <w:rFonts w:ascii="SITELEN SELI KIWEN MONO ASUKI" w:hAnsi="SITELEN SELI KIWEN MONO ASUKI" w:cs="Trebuchet MS"/>
+          <w:color w:val="000000"/>
+          <w:kern w:val="0"/>
+          <w:sz w:val="22"/>
+          <w:szCs w:val="22"/>
+        </w:rPr>
+        <w:t xml:space="preserve"> li mu</w:t>
+      </w:r>
+    </w:p>
+    <w:p>
+      <w:pPr>
+        <w:autoSpaceDE w:val="0"/>
+        <w:autoSpaceDN w:val="0"/>
+        <w:adjustRightInd w:val="0"/>
+        <w:spacing w:after="0" w:line="276" w:lineRule="auto"/>
+        <w:ind w:left="1418"/>
+        <w:rPr>
+          <w:rFonts w:ascii="SITELEN SELI KIWEN MONO ASUKI" w:hAnsi="SITELEN SELI KIWEN MONO ASUKI" w:cs="Trebuchet MS"/>
+          <w:color w:val="000000"/>
+          <w:kern w:val="0"/>
+          <w:sz w:val="22"/>
+          <w:szCs w:val="22"/>
+        </w:rPr>
+      </w:pPr>
+      <w:proofErr w:type="spellStart"/>
+      <w:r>
+        <w:rPr>
+          <w:rFonts w:ascii="SITELEN SELI KIWEN MONO ASUKI" w:hAnsi="SITELEN SELI KIWEN MONO ASUKI" w:cs="Trebuchet MS"/>
+          <w:color w:val="000000"/>
+          <w:kern w:val="0"/>
+          <w:sz w:val="22"/>
+          <w:szCs w:val="22"/>
+        </w:rPr>
+        <w:t>ona</w:t>
+      </w:r>
+      <w:proofErr w:type="spellEnd"/>
+      <w:r>
+        <w:rPr>
+          <w:rFonts w:ascii="SITELEN SELI KIWEN MONO ASUKI" w:hAnsi="SITELEN SELI KIWEN MONO ASUKI" w:cs="Trebuchet MS"/>
+          <w:color w:val="000000"/>
+          <w:kern w:val="0"/>
+          <w:sz w:val="22"/>
+          <w:szCs w:val="22"/>
+        </w:rPr>
+        <w:t xml:space="preserve"> li </w:t>
+      </w:r>
+      <w:proofErr w:type="spellStart"/>
+      <w:r>
+        <w:rPr>
+          <w:rFonts w:ascii="SITELEN SELI KIWEN MONO ASUKI" w:hAnsi="SITELEN SELI KIWEN MONO ASUKI" w:cs="Trebuchet MS"/>
+          <w:color w:val="000000"/>
+          <w:kern w:val="0"/>
+          <w:sz w:val="22"/>
+          <w:szCs w:val="22"/>
+        </w:rPr>
+        <w:t>wile</w:t>
+      </w:r>
+      <w:proofErr w:type="spellEnd"/>
+      <w:r>
+        <w:rPr>
+          <w:rFonts w:ascii="SITELEN SELI KIWEN MONO ASUKI" w:hAnsi="SITELEN SELI KIWEN MONO ASUKI" w:cs="Trebuchet MS"/>
+          <w:color w:val="000000"/>
+          <w:kern w:val="0"/>
+          <w:sz w:val="22"/>
+          <w:szCs w:val="22"/>
+        </w:rPr>
+        <w:t xml:space="preserve"> </w:t>
+      </w:r>
+      <w:proofErr w:type="spellStart"/>
+      <w:r>
+        <w:rPr>
+          <w:rFonts w:ascii="SITELEN SELI KIWEN MONO ASUKI" w:hAnsi="SITELEN SELI KIWEN MONO ASUKI" w:cs="Trebuchet MS"/>
+          <w:color w:val="000000"/>
+          <w:kern w:val="0"/>
+          <w:sz w:val="22"/>
+          <w:szCs w:val="22"/>
+        </w:rPr>
+        <w:t>moku</w:t>
+      </w:r>
+      <w:proofErr w:type="spellEnd"/>
+      <w:r>
+        <w:rPr>
+          <w:rFonts w:ascii="SITELEN SELI KIWEN MONO ASUKI" w:hAnsi="SITELEN SELI KIWEN MONO ASUKI" w:cs="Trebuchet MS"/>
+          <w:color w:val="000000"/>
+          <w:kern w:val="0"/>
+          <w:sz w:val="22"/>
+          <w:szCs w:val="22"/>
+        </w:rPr>
         <w:t xml:space="preserve"> e </w:t>
       </w:r>
       <w:proofErr w:type="spellStart"/>
@@ -8381,6 +8672,510 @@
           <w:sz w:val="22"/>
           <w:szCs w:val="22"/>
         </w:rPr>
+        <w:t>lawa</w:t>
+      </w:r>
+      <w:proofErr w:type="spellEnd"/>
+      <w:r>
+        <w:rPr>
+          <w:rFonts w:ascii="SITELEN SELI KIWEN MONO ASUKI" w:hAnsi="SITELEN SELI KIWEN MONO ASUKI" w:cs="Trebuchet MS"/>
+          <w:color w:val="000000"/>
+          <w:kern w:val="0"/>
+          <w:sz w:val="22"/>
+          <w:szCs w:val="22"/>
+        </w:rPr>
+        <w:t xml:space="preserve"> mi li </w:t>
+      </w:r>
+      <w:proofErr w:type="spellStart"/>
+      <w:r>
+        <w:rPr>
+          <w:rFonts w:ascii="SITELEN SELI KIWEN MONO ASUKI" w:hAnsi="SITELEN SELI KIWEN MONO ASUKI" w:cs="Trebuchet MS"/>
+          <w:color w:val="000000"/>
+          <w:kern w:val="0"/>
+          <w:sz w:val="22"/>
+          <w:szCs w:val="22"/>
+        </w:rPr>
+        <w:t>wile</w:t>
+      </w:r>
+      <w:proofErr w:type="spellEnd"/>
+      <w:r>
+        <w:rPr>
+          <w:rFonts w:ascii="SITELEN SELI KIWEN MONO ASUKI" w:hAnsi="SITELEN SELI KIWEN MONO ASUKI" w:cs="Trebuchet MS"/>
+          <w:color w:val="000000"/>
+          <w:kern w:val="0"/>
+          <w:sz w:val="22"/>
+          <w:szCs w:val="22"/>
+        </w:rPr>
+        <w:t xml:space="preserve"> </w:t>
+      </w:r>
+      <w:proofErr w:type="spellStart"/>
+      <w:r>
+        <w:rPr>
+          <w:rFonts w:ascii="SITELEN SELI KIWEN MONO ASUKI" w:hAnsi="SITELEN SELI KIWEN MONO ASUKI" w:cs="Trebuchet MS"/>
+          <w:color w:val="000000"/>
+          <w:kern w:val="0"/>
+          <w:sz w:val="22"/>
+          <w:szCs w:val="22"/>
+        </w:rPr>
+        <w:t>kama</w:t>
+      </w:r>
+      <w:proofErr w:type="spellEnd"/>
+      <w:r>
+        <w:rPr>
+          <w:rFonts w:ascii="SITELEN SELI KIWEN MONO ASUKI" w:hAnsi="SITELEN SELI KIWEN MONO ASUKI" w:cs="Trebuchet MS"/>
+          <w:color w:val="000000"/>
+          <w:kern w:val="0"/>
+          <w:sz w:val="22"/>
+          <w:szCs w:val="22"/>
+        </w:rPr>
+        <w:t xml:space="preserve"> </w:t>
+      </w:r>
+      <w:proofErr w:type="spellStart"/>
+      <w:r>
+        <w:rPr>
+          <w:rFonts w:ascii="SITELEN SELI KIWEN MONO ASUKI" w:hAnsi="SITELEN SELI KIWEN MONO ASUKI" w:cs="Trebuchet MS"/>
+          <w:color w:val="000000"/>
+          <w:kern w:val="0"/>
+          <w:sz w:val="22"/>
+          <w:szCs w:val="22"/>
+        </w:rPr>
+        <w:t>suli</w:t>
+      </w:r>
+      <w:proofErr w:type="spellEnd"/>
+    </w:p>
+    <w:p>
+      <w:pPr>
+        <w:autoSpaceDE w:val="0"/>
+        <w:autoSpaceDN w:val="0"/>
+        <w:adjustRightInd w:val="0"/>
+        <w:spacing w:after="0" w:line="276" w:lineRule="auto"/>
+        <w:ind w:left="1418"/>
+        <w:rPr>
+          <w:rFonts w:ascii="SITELEN SELI KIWEN MONO ASUKI" w:hAnsi="SITELEN SELI KIWEN MONO ASUKI" w:cs="Trebuchet MS"/>
+          <w:color w:val="000000"/>
+          <w:kern w:val="0"/>
+          <w:sz w:val="22"/>
+          <w:szCs w:val="22"/>
+        </w:rPr>
+      </w:pPr>
+      <w:proofErr w:type="spellStart"/>
+      <w:r>
+        <w:rPr>
+          <w:rFonts w:ascii="SITELEN SELI KIWEN MONO ASUKI" w:hAnsi="SITELEN SELI KIWEN MONO ASUKI" w:cs="Trebuchet MS"/>
+          <w:color w:val="000000"/>
+          <w:kern w:val="0"/>
+          <w:sz w:val="22"/>
+          <w:szCs w:val="22"/>
+        </w:rPr>
+        <w:t>lawa</w:t>
+      </w:r>
+      <w:proofErr w:type="spellEnd"/>
+      <w:r>
+        <w:rPr>
+          <w:rFonts w:ascii="SITELEN SELI KIWEN MONO ASUKI" w:hAnsi="SITELEN SELI KIWEN MONO ASUKI" w:cs="Trebuchet MS"/>
+          <w:color w:val="000000"/>
+          <w:kern w:val="0"/>
+          <w:sz w:val="22"/>
+          <w:szCs w:val="22"/>
+        </w:rPr>
+        <w:t xml:space="preserve"> mi li mu</w:t>
+      </w:r>
+    </w:p>
+    <w:p>
+      <w:pPr>
+        <w:autoSpaceDE w:val="0"/>
+        <w:autoSpaceDN w:val="0"/>
+        <w:adjustRightInd w:val="0"/>
+        <w:spacing w:after="0" w:line="276" w:lineRule="auto"/>
+        <w:ind w:left="1418"/>
+        <w:rPr>
+          <w:rFonts w:ascii="SITELEN SELI KIWEN MONO ASUKI" w:hAnsi="SITELEN SELI KIWEN MONO ASUKI" w:cs="Trebuchet MS"/>
+          <w:color w:val="000000"/>
+          <w:kern w:val="0"/>
+          <w:sz w:val="22"/>
+          <w:szCs w:val="22"/>
+        </w:rPr>
+      </w:pPr>
+      <w:proofErr w:type="spellStart"/>
+      <w:r>
+        <w:rPr>
+          <w:rFonts w:ascii="SITELEN SELI KIWEN MONO ASUKI" w:hAnsi="SITELEN SELI KIWEN MONO ASUKI" w:cs="Trebuchet MS"/>
+          <w:color w:val="000000"/>
+          <w:kern w:val="0"/>
+          <w:sz w:val="22"/>
+          <w:szCs w:val="22"/>
+        </w:rPr>
+        <w:t>ona</w:t>
+      </w:r>
+      <w:proofErr w:type="spellEnd"/>
+      <w:r>
+        <w:rPr>
+          <w:rFonts w:ascii="SITELEN SELI KIWEN MONO ASUKI" w:hAnsi="SITELEN SELI KIWEN MONO ASUKI" w:cs="Trebuchet MS"/>
+          <w:color w:val="000000"/>
+          <w:kern w:val="0"/>
+          <w:sz w:val="22"/>
+          <w:szCs w:val="22"/>
+        </w:rPr>
+        <w:t xml:space="preserve"> </w:t>
+      </w:r>
+      <w:proofErr w:type="spellStart"/>
+      <w:r>
+        <w:rPr>
+          <w:rFonts w:ascii="SITELEN SELI KIWEN MONO ASUKI" w:hAnsi="SITELEN SELI KIWEN MONO ASUKI" w:cs="Trebuchet MS"/>
+          <w:color w:val="000000"/>
+          <w:kern w:val="0"/>
+          <w:sz w:val="22"/>
+          <w:szCs w:val="22"/>
+        </w:rPr>
+        <w:t>kin</w:t>
+      </w:r>
+      <w:proofErr w:type="spellEnd"/>
+      <w:r>
+        <w:rPr>
+          <w:rFonts w:ascii="SITELEN SELI KIWEN MONO ASUKI" w:hAnsi="SITELEN SELI KIWEN MONO ASUKI" w:cs="Trebuchet MS"/>
+          <w:color w:val="000000"/>
+          <w:kern w:val="0"/>
+          <w:sz w:val="22"/>
+          <w:szCs w:val="22"/>
+        </w:rPr>
+        <w:t xml:space="preserve"> li </w:t>
+      </w:r>
+      <w:proofErr w:type="spellStart"/>
+      <w:r>
+        <w:rPr>
+          <w:rFonts w:ascii="SITELEN SELI KIWEN MONO ASUKI" w:hAnsi="SITELEN SELI KIWEN MONO ASUKI" w:cs="Trebuchet MS"/>
+          <w:color w:val="000000"/>
+          <w:kern w:val="0"/>
+          <w:sz w:val="22"/>
+          <w:szCs w:val="22"/>
+        </w:rPr>
+        <w:t>wile</w:t>
+      </w:r>
+      <w:proofErr w:type="spellEnd"/>
+      <w:r>
+        <w:rPr>
+          <w:rFonts w:ascii="SITELEN SELI KIWEN MONO ASUKI" w:hAnsi="SITELEN SELI KIWEN MONO ASUKI" w:cs="Trebuchet MS"/>
+          <w:color w:val="000000"/>
+          <w:kern w:val="0"/>
+          <w:sz w:val="22"/>
+          <w:szCs w:val="22"/>
+        </w:rPr>
+        <w:t xml:space="preserve"> </w:t>
+      </w:r>
+      <w:proofErr w:type="spellStart"/>
+      <w:r>
+        <w:rPr>
+          <w:rFonts w:ascii="SITELEN SELI KIWEN MONO ASUKI" w:hAnsi="SITELEN SELI KIWEN MONO ASUKI" w:cs="Trebuchet MS"/>
+          <w:color w:val="000000"/>
+          <w:kern w:val="0"/>
+          <w:sz w:val="22"/>
+          <w:szCs w:val="22"/>
+        </w:rPr>
+        <w:t>moku</w:t>
+      </w:r>
+      <w:proofErr w:type="spellEnd"/>
+      <w:r>
+        <w:rPr>
+          <w:rFonts w:ascii="SITELEN SELI KIWEN MONO ASUKI" w:hAnsi="SITELEN SELI KIWEN MONO ASUKI" w:cs="Trebuchet MS"/>
+          <w:color w:val="000000"/>
+          <w:kern w:val="0"/>
+          <w:sz w:val="22"/>
+          <w:szCs w:val="22"/>
+        </w:rPr>
+        <w:t xml:space="preserve"> li </w:t>
+      </w:r>
+      <w:proofErr w:type="spellStart"/>
+      <w:r>
+        <w:rPr>
+          <w:rFonts w:ascii="SITELEN SELI KIWEN MONO ASUKI" w:hAnsi="SITELEN SELI KIWEN MONO ASUKI" w:cs="Trebuchet MS"/>
+          <w:color w:val="000000"/>
+          <w:kern w:val="0"/>
+          <w:sz w:val="22"/>
+          <w:szCs w:val="22"/>
+        </w:rPr>
+        <w:t>wile</w:t>
+      </w:r>
+      <w:proofErr w:type="spellEnd"/>
+      <w:r>
+        <w:rPr>
+          <w:rFonts w:ascii="SITELEN SELI KIWEN MONO ASUKI" w:hAnsi="SITELEN SELI KIWEN MONO ASUKI" w:cs="Trebuchet MS"/>
+          <w:color w:val="000000"/>
+          <w:kern w:val="0"/>
+          <w:sz w:val="22"/>
+          <w:szCs w:val="22"/>
+        </w:rPr>
+        <w:t xml:space="preserve"> moli e </w:t>
+      </w:r>
+      <w:proofErr w:type="spellStart"/>
+      <w:r>
+        <w:rPr>
+          <w:rFonts w:ascii="SITELEN SELI KIWEN MONO ASUKI" w:hAnsi="SITELEN SELI KIWEN MONO ASUKI" w:cs="Trebuchet MS"/>
+          <w:color w:val="000000"/>
+          <w:kern w:val="0"/>
+          <w:sz w:val="22"/>
+          <w:szCs w:val="22"/>
+        </w:rPr>
+        <w:t>monsuta</w:t>
+      </w:r>
+      <w:proofErr w:type="spellEnd"/>
+    </w:p>
+    <w:p>
+      <w:pPr>
+        <w:autoSpaceDE w:val="0"/>
+        <w:autoSpaceDN w:val="0"/>
+        <w:adjustRightInd w:val="0"/>
+        <w:spacing w:after="0" w:line="276" w:lineRule="auto"/>
+        <w:ind w:left="1418"/>
+        <w:rPr>
+          <w:rFonts w:ascii="SITELEN SELI KIWEN MONO ASUKI" w:hAnsi="SITELEN SELI KIWEN MONO ASUKI" w:cs="Trebuchet MS"/>
+          <w:color w:val="000000"/>
+          <w:kern w:val="0"/>
+          <w:sz w:val="22"/>
+          <w:szCs w:val="22"/>
+        </w:rPr>
+      </w:pPr>
+      <w:proofErr w:type="spellStart"/>
+      <w:r>
+        <w:rPr>
+          <w:rFonts w:ascii="SITELEN SELI KIWEN MONO ASUKI" w:hAnsi="SITELEN SELI KIWEN MONO ASUKI" w:cs="Trebuchet MS"/>
+          <w:color w:val="000000"/>
+          <w:kern w:val="0"/>
+          <w:sz w:val="22"/>
+          <w:szCs w:val="22"/>
+        </w:rPr>
+        <w:t>monsuta</w:t>
+      </w:r>
+      <w:proofErr w:type="spellEnd"/>
+      <w:r>
+        <w:rPr>
+          <w:rFonts w:ascii="SITELEN SELI KIWEN MONO ASUKI" w:hAnsi="SITELEN SELI KIWEN MONO ASUKI" w:cs="Trebuchet MS"/>
+          <w:color w:val="000000"/>
+          <w:kern w:val="0"/>
+          <w:sz w:val="22"/>
+          <w:szCs w:val="22"/>
+        </w:rPr>
+        <w:t xml:space="preserve"> </w:t>
+      </w:r>
+      <w:r>
+        <w:rPr>
+          <w:rFonts w:ascii="SITELEN SELI KIWEN MONO ASUKI" w:hAnsi="SITELEN SELI KIWEN MONO ASUKI" w:cs="Trebuchet MS"/>
+          <w:color w:val="000000"/>
+          <w:kern w:val="0"/>
+          <w:sz w:val="22"/>
+          <w:szCs w:val="22"/>
+        </w:rPr>
+        <w:t>la mi</w:t>
+      </w:r>
+      <w:r>
+        <w:rPr>
+          <w:rFonts w:ascii="SITELEN SELI KIWEN MONO ASUKI" w:hAnsi="SITELEN SELI KIWEN MONO ASUKI" w:cs="Trebuchet MS"/>
+          <w:color w:val="000000"/>
+          <w:kern w:val="0"/>
+          <w:sz w:val="22"/>
+          <w:szCs w:val="22"/>
+        </w:rPr>
+        <w:t xml:space="preserve"> </w:t>
+      </w:r>
+      <w:proofErr w:type="spellStart"/>
+      <w:r>
+        <w:rPr>
+          <w:rFonts w:ascii="SITELEN SELI KIWEN MONO ASUKI" w:hAnsi="SITELEN SELI KIWEN MONO ASUKI" w:cs="Trebuchet MS"/>
+          <w:color w:val="000000"/>
+          <w:kern w:val="0"/>
+          <w:sz w:val="22"/>
+          <w:szCs w:val="22"/>
+        </w:rPr>
+        <w:t>monsuta</w:t>
+      </w:r>
+      <w:proofErr w:type="spellEnd"/>
+    </w:p>
+    <w:p>
+      <w:pPr>
+        <w:autoSpaceDE w:val="0"/>
+        <w:autoSpaceDN w:val="0"/>
+        <w:adjustRightInd w:val="0"/>
+        <w:spacing w:after="0" w:line="276" w:lineRule="auto"/>
+        <w:ind w:left="1418"/>
+        <w:rPr>
+          <w:rFonts w:ascii="SITELEN SELI KIWEN MONO ASUKI" w:hAnsi="SITELEN SELI KIWEN MONO ASUKI" w:cs="Trebuchet MS"/>
+          <w:color w:val="000000"/>
+          <w:kern w:val="0"/>
+          <w:sz w:val="22"/>
+          <w:szCs w:val="22"/>
+        </w:rPr>
+      </w:pPr>
+      <w:r>
+        <w:rPr>
+          <w:rFonts w:ascii="SITELEN SELI KIWEN MONO ASUKI" w:hAnsi="SITELEN SELI KIWEN MONO ASUKI" w:cs="Trebuchet MS"/>
+          <w:color w:val="000000"/>
+          <w:kern w:val="0"/>
+          <w:sz w:val="22"/>
+          <w:szCs w:val="22"/>
+        </w:rPr>
+        <w:t xml:space="preserve">mi </w:t>
+      </w:r>
+      <w:proofErr w:type="spellStart"/>
+      <w:r>
+        <w:rPr>
+          <w:rFonts w:ascii="SITELEN SELI KIWEN MONO ASUKI" w:hAnsi="SITELEN SELI KIWEN MONO ASUKI" w:cs="Trebuchet MS"/>
+          <w:color w:val="000000"/>
+          <w:kern w:val="0"/>
+          <w:sz w:val="22"/>
+          <w:szCs w:val="22"/>
+        </w:rPr>
+        <w:t>moku</w:t>
+      </w:r>
+      <w:proofErr w:type="spellEnd"/>
+      <w:r>
+        <w:rPr>
+          <w:rFonts w:ascii="SITELEN SELI KIWEN MONO ASUKI" w:hAnsi="SITELEN SELI KIWEN MONO ASUKI" w:cs="Trebuchet MS"/>
+          <w:color w:val="000000"/>
+          <w:kern w:val="0"/>
+          <w:sz w:val="22"/>
+          <w:szCs w:val="22"/>
+        </w:rPr>
+        <w:t xml:space="preserve"> e </w:t>
+      </w:r>
+      <w:proofErr w:type="spellStart"/>
+      <w:r>
+        <w:rPr>
+          <w:rFonts w:ascii="SITELEN SELI KIWEN MONO ASUKI" w:hAnsi="SITELEN SELI KIWEN MONO ASUKI" w:cs="Trebuchet MS"/>
+          <w:color w:val="000000"/>
+          <w:kern w:val="0"/>
+          <w:sz w:val="22"/>
+          <w:szCs w:val="22"/>
+        </w:rPr>
+        <w:t>ona</w:t>
+      </w:r>
+      <w:proofErr w:type="spellEnd"/>
+    </w:p>
+    <w:p>
+      <w:pPr>
+        <w:autoSpaceDE w:val="0"/>
+        <w:autoSpaceDN w:val="0"/>
+        <w:adjustRightInd w:val="0"/>
+        <w:spacing w:after="0" w:line="276" w:lineRule="auto"/>
+        <w:ind w:left="1418"/>
+        <w:rPr>
+          <w:rFonts w:ascii="SITELEN SELI KIWEN MONO ASUKI" w:hAnsi="SITELEN SELI KIWEN MONO ASUKI" w:cs="Trebuchet MS"/>
+          <w:color w:val="000000"/>
+          <w:kern w:val="0"/>
+          <w:sz w:val="22"/>
+          <w:szCs w:val="22"/>
+        </w:rPr>
+      </w:pPr>
+      <w:proofErr w:type="spellStart"/>
+      <w:r>
+        <w:rPr>
+          <w:rFonts w:ascii="SITELEN SELI KIWEN MONO ASUKI" w:hAnsi="SITELEN SELI KIWEN MONO ASUKI" w:cs="Trebuchet MS"/>
+          <w:color w:val="000000"/>
+          <w:kern w:val="0"/>
+          <w:sz w:val="22"/>
+          <w:szCs w:val="22"/>
+        </w:rPr>
+        <w:t>ona</w:t>
+      </w:r>
+      <w:proofErr w:type="spellEnd"/>
+      <w:r>
+        <w:rPr>
+          <w:rFonts w:ascii="SITELEN SELI KIWEN MONO ASUKI" w:hAnsi="SITELEN SELI KIWEN MONO ASUKI" w:cs="Trebuchet MS"/>
+          <w:color w:val="000000"/>
+          <w:kern w:val="0"/>
+          <w:sz w:val="22"/>
+          <w:szCs w:val="22"/>
+        </w:rPr>
+        <w:t xml:space="preserve"> li </w:t>
+      </w:r>
+      <w:proofErr w:type="spellStart"/>
+      <w:r>
+        <w:rPr>
+          <w:rFonts w:ascii="SITELEN SELI KIWEN MONO ASUKI" w:hAnsi="SITELEN SELI KIWEN MONO ASUKI" w:cs="Trebuchet MS"/>
+          <w:color w:val="000000"/>
+          <w:kern w:val="0"/>
+          <w:sz w:val="22"/>
+          <w:szCs w:val="22"/>
+        </w:rPr>
+        <w:t>suli</w:t>
+      </w:r>
+      <w:proofErr w:type="spellEnd"/>
+      <w:r>
+        <w:rPr>
+          <w:rFonts w:ascii="SITELEN SELI KIWEN MONO ASUKI" w:hAnsi="SITELEN SELI KIWEN MONO ASUKI" w:cs="Trebuchet MS"/>
+          <w:color w:val="000000"/>
+          <w:kern w:val="0"/>
+          <w:sz w:val="22"/>
+          <w:szCs w:val="22"/>
+        </w:rPr>
+        <w:t xml:space="preserve"> ala</w:t>
+      </w:r>
+    </w:p>
+    <w:p>
+      <w:pPr>
+        <w:autoSpaceDE w:val="0"/>
+        <w:autoSpaceDN w:val="0"/>
+        <w:adjustRightInd w:val="0"/>
+        <w:spacing w:after="0" w:line="276" w:lineRule="auto"/>
+        <w:ind w:left="1418"/>
+        <w:rPr>
+          <w:rFonts w:ascii="SITELEN SELI KIWEN MONO ASUKI" w:hAnsi="SITELEN SELI KIWEN MONO ASUKI" w:cs="Trebuchet MS"/>
+          <w:color w:val="000000"/>
+          <w:kern w:val="0"/>
+          <w:sz w:val="22"/>
+          <w:szCs w:val="22"/>
+        </w:rPr>
+      </w:pPr>
+      <w:proofErr w:type="spellStart"/>
+      <w:r>
+        <w:rPr>
+          <w:rFonts w:ascii="SITELEN SELI KIWEN MONO ASUKI" w:hAnsi="SITELEN SELI KIWEN MONO ASUKI" w:cs="Trebuchet MS"/>
+          <w:color w:val="000000"/>
+          <w:kern w:val="0"/>
+          <w:sz w:val="22"/>
+          <w:szCs w:val="22"/>
+        </w:rPr>
+        <w:t>ona</w:t>
+      </w:r>
+      <w:proofErr w:type="spellEnd"/>
+      <w:r>
+        <w:rPr>
+          <w:rFonts w:ascii="SITELEN SELI KIWEN MONO ASUKI" w:hAnsi="SITELEN SELI KIWEN MONO ASUKI" w:cs="Trebuchet MS"/>
+          <w:color w:val="000000"/>
+          <w:kern w:val="0"/>
+          <w:sz w:val="22"/>
+          <w:szCs w:val="22"/>
+        </w:rPr>
+        <w:t xml:space="preserve"> li </w:t>
+      </w:r>
+      <w:proofErr w:type="spellStart"/>
+      <w:r>
+        <w:rPr>
+          <w:rFonts w:ascii="SITELEN SELI KIWEN MONO ASUKI" w:hAnsi="SITELEN SELI KIWEN MONO ASUKI" w:cs="Trebuchet MS"/>
+          <w:color w:val="000000"/>
+          <w:kern w:val="0"/>
+          <w:sz w:val="22"/>
+          <w:szCs w:val="22"/>
+        </w:rPr>
+        <w:t>moku</w:t>
+      </w:r>
+      <w:proofErr w:type="spellEnd"/>
+      <w:r>
+        <w:rPr>
+          <w:rFonts w:ascii="SITELEN SELI KIWEN MONO ASUKI" w:hAnsi="SITELEN SELI KIWEN MONO ASUKI" w:cs="Trebuchet MS"/>
+          <w:color w:val="000000"/>
+          <w:kern w:val="0"/>
+          <w:sz w:val="22"/>
+          <w:szCs w:val="22"/>
+        </w:rPr>
+        <w:t xml:space="preserve"> ala e </w:t>
+      </w:r>
+      <w:proofErr w:type="spellStart"/>
+      <w:r>
+        <w:rPr>
+          <w:rFonts w:ascii="SITELEN SELI KIWEN MONO ASUKI" w:hAnsi="SITELEN SELI KIWEN MONO ASUKI" w:cs="Trebuchet MS"/>
+          <w:color w:val="000000"/>
+          <w:kern w:val="0"/>
+          <w:sz w:val="22"/>
+          <w:szCs w:val="22"/>
+        </w:rPr>
         <w:t>pilin</w:t>
       </w:r>
       <w:proofErr w:type="spellEnd"/>
@@ -8392,6 +9187,28 @@
           <w:sz w:val="22"/>
           <w:szCs w:val="22"/>
         </w:rPr>
+        <w:t xml:space="preserve"> </w:t>
+      </w:r>
+      <w:proofErr w:type="spellStart"/>
+      <w:r>
+        <w:rPr>
+          <w:rFonts w:ascii="SITELEN SELI KIWEN MONO ASUKI" w:hAnsi="SITELEN SELI KIWEN MONO ASUKI" w:cs="Trebuchet MS"/>
+          <w:color w:val="000000"/>
+          <w:kern w:val="0"/>
+          <w:sz w:val="22"/>
+          <w:szCs w:val="22"/>
+        </w:rPr>
+        <w:t>pona</w:t>
+      </w:r>
+      <w:proofErr w:type="spellEnd"/>
+      <w:r>
+        <w:rPr>
+          <w:rFonts w:ascii="SITELEN SELI KIWEN MONO ASUKI" w:hAnsi="SITELEN SELI KIWEN MONO ASUKI" w:cs="Trebuchet MS"/>
+          <w:color w:val="000000"/>
+          <w:kern w:val="0"/>
+          <w:sz w:val="22"/>
+          <w:szCs w:val="22"/>
+        </w:rPr>
         <w:t xml:space="preserve"> mi</w:t>
       </w:r>
     </w:p>
@@ -8410,38 +9227,26 @@
           <w:szCs w:val="22"/>
         </w:rPr>
       </w:pPr>
-      <w:proofErr w:type="spellStart"/>
-      <w:r>
-        <w:rPr>
-          <w:rFonts w:ascii="SITELEN SELI KIWEN MONO ASUKI" w:hAnsi="SITELEN SELI KIWEN MONO ASUKI" w:cs="Trebuchet MS"/>
-          <w:color w:val="000000"/>
-          <w:kern w:val="0"/>
-          <w:sz w:val="22"/>
-          <w:szCs w:val="22"/>
-        </w:rPr>
-        <w:t>monsuta</w:t>
-      </w:r>
-      <w:proofErr w:type="spellEnd"/>
-      <w:r>
-        <w:rPr>
-          <w:rFonts w:ascii="SITELEN SELI KIWEN MONO ASUKI" w:hAnsi="SITELEN SELI KIWEN MONO ASUKI" w:cs="Trebuchet MS"/>
-          <w:color w:val="000000"/>
-          <w:kern w:val="0"/>
-          <w:sz w:val="22"/>
-          <w:szCs w:val="22"/>
-        </w:rPr>
-        <w:t xml:space="preserve"> ni li pana e </w:t>
-      </w:r>
-      <w:proofErr w:type="spellStart"/>
-      <w:r>
-        <w:rPr>
-          <w:rFonts w:ascii="SITELEN SELI KIWEN MONO ASUKI" w:hAnsi="SITELEN SELI KIWEN MONO ASUKI" w:cs="Trebuchet MS"/>
-          <w:color w:val="000000"/>
-          <w:kern w:val="0"/>
-          <w:sz w:val="22"/>
-          <w:szCs w:val="22"/>
-        </w:rPr>
-        <w:t>pilin</w:t>
+      <w:r>
+        <w:rPr>
+          <w:rFonts w:ascii="SITELEN SELI KIWEN MONO ASUKI" w:hAnsi="SITELEN SELI KIWEN MONO ASUKI" w:cs="Trebuchet MS"/>
+          <w:color w:val="000000"/>
+          <w:kern w:val="0"/>
+          <w:sz w:val="22"/>
+          <w:szCs w:val="22"/>
+        </w:rPr>
+        <w:t xml:space="preserve">mi </w:t>
+      </w:r>
+      <w:proofErr w:type="spellStart"/>
+      <w:r>
+        <w:rPr>
+          <w:rFonts w:ascii="SITELEN SELI KIWEN MONO ASUKI" w:hAnsi="SITELEN SELI KIWEN MONO ASUKI" w:cs="Trebuchet MS"/>
+          <w:color w:val="000000"/>
+          <w:kern w:val="0"/>
+          <w:sz w:val="22"/>
+          <w:szCs w:val="22"/>
+        </w:rPr>
+        <w:t>ken</w:t>
       </w:r>
       <w:proofErr w:type="spellEnd"/>
       <w:r>
@@ -8463,7 +9268,7 @@
           <w:sz w:val="22"/>
           <w:szCs w:val="22"/>
         </w:rPr>
-        <w:t>anpa</w:t>
+        <w:t>kute</w:t>
       </w:r>
       <w:proofErr w:type="spellEnd"/>
       <w:r>
@@ -8485,807 +9290,7 @@
           <w:sz w:val="22"/>
           <w:szCs w:val="22"/>
         </w:rPr>
-        <w:t>tawa</w:t>
-      </w:r>
-      <w:proofErr w:type="spellEnd"/>
-      <w:r>
-        <w:rPr>
-          <w:rFonts w:ascii="SITELEN SELI KIWEN MONO ASUKI" w:hAnsi="SITELEN SELI KIWEN MONO ASUKI" w:cs="Trebuchet MS"/>
-          <w:color w:val="000000"/>
-          <w:kern w:val="0"/>
-          <w:sz w:val="22"/>
-          <w:szCs w:val="22"/>
-        </w:rPr>
-        <w:t xml:space="preserve"> mi</w:t>
-      </w:r>
-    </w:p>
-    <w:p>
-      <w:pPr>
-        <w:autoSpaceDE w:val="0"/>
-        <w:autoSpaceDN w:val="0"/>
-        <w:adjustRightInd w:val="0"/>
-        <w:spacing w:after="0" w:line="276" w:lineRule="auto"/>
-        <w:ind w:left="1418"/>
-        <w:rPr>
-          <w:rFonts w:ascii="SITELEN SELI KIWEN MONO ASUKI" w:hAnsi="SITELEN SELI KIWEN MONO ASUKI" w:cs="Trebuchet MS"/>
-          <w:color w:val="000000"/>
-          <w:kern w:val="0"/>
-          <w:sz w:val="22"/>
-          <w:szCs w:val="22"/>
-        </w:rPr>
-      </w:pPr>
-      <w:proofErr w:type="spellStart"/>
-      <w:r>
-        <w:rPr>
-          <w:rFonts w:ascii="SITELEN SELI KIWEN MONO ASUKI" w:hAnsi="SITELEN SELI KIWEN MONO ASUKI" w:cs="Trebuchet MS"/>
-          <w:color w:val="000000"/>
-          <w:kern w:val="0"/>
-          <w:sz w:val="22"/>
-          <w:szCs w:val="22"/>
-        </w:rPr>
-        <w:t>lawa</w:t>
-      </w:r>
-      <w:proofErr w:type="spellEnd"/>
-      <w:r>
-        <w:rPr>
-          <w:rFonts w:ascii="SITELEN SELI KIWEN MONO ASUKI" w:hAnsi="SITELEN SELI KIWEN MONO ASUKI" w:cs="Trebuchet MS"/>
-          <w:color w:val="000000"/>
-          <w:kern w:val="0"/>
-          <w:sz w:val="22"/>
-          <w:szCs w:val="22"/>
-        </w:rPr>
-        <w:t xml:space="preserve"> mi li pana e </w:t>
-      </w:r>
-      <w:proofErr w:type="spellStart"/>
-      <w:r>
-        <w:rPr>
-          <w:rFonts w:ascii="SITELEN SELI KIWEN MONO ASUKI" w:hAnsi="SITELEN SELI KIWEN MONO ASUKI" w:cs="Trebuchet MS"/>
-          <w:color w:val="000000"/>
-          <w:kern w:val="0"/>
-          <w:sz w:val="22"/>
-          <w:szCs w:val="22"/>
-        </w:rPr>
-        <w:t>pilin</w:t>
-      </w:r>
-      <w:proofErr w:type="spellEnd"/>
-      <w:r>
-        <w:rPr>
-          <w:rFonts w:ascii="SITELEN SELI KIWEN MONO ASUKI" w:hAnsi="SITELEN SELI KIWEN MONO ASUKI" w:cs="Trebuchet MS"/>
-          <w:color w:val="000000"/>
-          <w:kern w:val="0"/>
-          <w:sz w:val="22"/>
-          <w:szCs w:val="22"/>
-        </w:rPr>
-        <w:t xml:space="preserve"> </w:t>
-      </w:r>
-      <w:proofErr w:type="spellStart"/>
-      <w:r>
-        <w:rPr>
-          <w:rFonts w:ascii="SITELEN SELI KIWEN MONO ASUKI" w:hAnsi="SITELEN SELI KIWEN MONO ASUKI" w:cs="Trebuchet MS"/>
-          <w:color w:val="000000"/>
-          <w:kern w:val="0"/>
-          <w:sz w:val="22"/>
-          <w:szCs w:val="22"/>
-        </w:rPr>
-        <w:t>pona</w:t>
-      </w:r>
-      <w:proofErr w:type="spellEnd"/>
-    </w:p>
-    <w:p>
-      <w:pPr>
-        <w:autoSpaceDE w:val="0"/>
-        <w:autoSpaceDN w:val="0"/>
-        <w:adjustRightInd w:val="0"/>
-        <w:spacing w:after="0" w:line="276" w:lineRule="auto"/>
-        <w:ind w:left="1418"/>
-        <w:rPr>
-          <w:rFonts w:ascii="SITELEN SELI KIWEN MONO ASUKI" w:hAnsi="SITELEN SELI KIWEN MONO ASUKI" w:cs="Trebuchet MS"/>
-          <w:color w:val="000000"/>
-          <w:kern w:val="0"/>
-          <w:sz w:val="22"/>
-          <w:szCs w:val="22"/>
-        </w:rPr>
-      </w:pPr>
-      <w:proofErr w:type="spellStart"/>
-      <w:r>
-        <w:rPr>
-          <w:rFonts w:ascii="SITELEN SELI KIWEN MONO ASUKI" w:hAnsi="SITELEN SELI KIWEN MONO ASUKI" w:cs="Trebuchet MS"/>
-          <w:color w:val="000000"/>
-          <w:kern w:val="0"/>
-          <w:sz w:val="22"/>
-          <w:szCs w:val="22"/>
-        </w:rPr>
-        <w:t>monsuta</w:t>
-      </w:r>
-      <w:proofErr w:type="spellEnd"/>
-      <w:r>
-        <w:rPr>
-          <w:rFonts w:ascii="SITELEN SELI KIWEN MONO ASUKI" w:hAnsi="SITELEN SELI KIWEN MONO ASUKI" w:cs="Trebuchet MS"/>
-          <w:color w:val="000000"/>
-          <w:kern w:val="0"/>
-          <w:sz w:val="22"/>
-          <w:szCs w:val="22"/>
-        </w:rPr>
-        <w:t xml:space="preserve"> li mu</w:t>
-      </w:r>
-    </w:p>
-    <w:p>
-      <w:pPr>
-        <w:autoSpaceDE w:val="0"/>
-        <w:autoSpaceDN w:val="0"/>
-        <w:adjustRightInd w:val="0"/>
-        <w:spacing w:after="0" w:line="276" w:lineRule="auto"/>
-        <w:ind w:left="1418"/>
-        <w:rPr>
-          <w:rFonts w:ascii="SITELEN SELI KIWEN MONO ASUKI" w:hAnsi="SITELEN SELI KIWEN MONO ASUKI" w:cs="Trebuchet MS"/>
-          <w:color w:val="000000"/>
-          <w:kern w:val="0"/>
-          <w:sz w:val="22"/>
-          <w:szCs w:val="22"/>
-        </w:rPr>
-      </w:pPr>
-      <w:proofErr w:type="spellStart"/>
-      <w:r>
-        <w:rPr>
-          <w:rFonts w:ascii="SITELEN SELI KIWEN MONO ASUKI" w:hAnsi="SITELEN SELI KIWEN MONO ASUKI" w:cs="Trebuchet MS"/>
-          <w:color w:val="000000"/>
-          <w:kern w:val="0"/>
-          <w:sz w:val="22"/>
-          <w:szCs w:val="22"/>
-        </w:rPr>
-        <w:t>ona</w:t>
-      </w:r>
-      <w:proofErr w:type="spellEnd"/>
-      <w:r>
-        <w:rPr>
-          <w:rFonts w:ascii="SITELEN SELI KIWEN MONO ASUKI" w:hAnsi="SITELEN SELI KIWEN MONO ASUKI" w:cs="Trebuchet MS"/>
-          <w:color w:val="000000"/>
-          <w:kern w:val="0"/>
-          <w:sz w:val="22"/>
-          <w:szCs w:val="22"/>
-        </w:rPr>
-        <w:t xml:space="preserve"> li </w:t>
-      </w:r>
-      <w:proofErr w:type="spellStart"/>
-      <w:r>
-        <w:rPr>
-          <w:rFonts w:ascii="SITELEN SELI KIWEN MONO ASUKI" w:hAnsi="SITELEN SELI KIWEN MONO ASUKI" w:cs="Trebuchet MS"/>
-          <w:color w:val="000000"/>
-          <w:kern w:val="0"/>
-          <w:sz w:val="22"/>
-          <w:szCs w:val="22"/>
-        </w:rPr>
-        <w:t>wile</w:t>
-      </w:r>
-      <w:proofErr w:type="spellEnd"/>
-      <w:r>
-        <w:rPr>
-          <w:rFonts w:ascii="SITELEN SELI KIWEN MONO ASUKI" w:hAnsi="SITELEN SELI KIWEN MONO ASUKI" w:cs="Trebuchet MS"/>
-          <w:color w:val="000000"/>
-          <w:kern w:val="0"/>
-          <w:sz w:val="22"/>
-          <w:szCs w:val="22"/>
-        </w:rPr>
-        <w:t xml:space="preserve"> </w:t>
-      </w:r>
-      <w:proofErr w:type="spellStart"/>
-      <w:r>
-        <w:rPr>
-          <w:rFonts w:ascii="SITELEN SELI KIWEN MONO ASUKI" w:hAnsi="SITELEN SELI KIWEN MONO ASUKI" w:cs="Trebuchet MS"/>
-          <w:color w:val="000000"/>
-          <w:kern w:val="0"/>
-          <w:sz w:val="22"/>
-          <w:szCs w:val="22"/>
-        </w:rPr>
-        <w:t>moku</w:t>
-      </w:r>
-      <w:proofErr w:type="spellEnd"/>
-      <w:r>
-        <w:rPr>
-          <w:rFonts w:ascii="SITELEN SELI KIWEN MONO ASUKI" w:hAnsi="SITELEN SELI KIWEN MONO ASUKI" w:cs="Trebuchet MS"/>
-          <w:color w:val="000000"/>
-          <w:kern w:val="0"/>
-          <w:sz w:val="22"/>
-          <w:szCs w:val="22"/>
-        </w:rPr>
-        <w:t xml:space="preserve"> e </w:t>
-      </w:r>
-      <w:proofErr w:type="spellStart"/>
-      <w:r>
-        <w:rPr>
-          <w:rFonts w:ascii="SITELEN SELI KIWEN MONO ASUKI" w:hAnsi="SITELEN SELI KIWEN MONO ASUKI" w:cs="Trebuchet MS"/>
-          <w:color w:val="000000"/>
-          <w:kern w:val="0"/>
-          <w:sz w:val="22"/>
-          <w:szCs w:val="22"/>
-        </w:rPr>
-        <w:t>lawa</w:t>
-      </w:r>
-      <w:proofErr w:type="spellEnd"/>
-      <w:r>
-        <w:rPr>
-          <w:rFonts w:ascii="SITELEN SELI KIWEN MONO ASUKI" w:hAnsi="SITELEN SELI KIWEN MONO ASUKI" w:cs="Trebuchet MS"/>
-          <w:color w:val="000000"/>
-          <w:kern w:val="0"/>
-          <w:sz w:val="22"/>
-          <w:szCs w:val="22"/>
-        </w:rPr>
-        <w:t xml:space="preserve"> mi li </w:t>
-      </w:r>
-      <w:proofErr w:type="spellStart"/>
-      <w:r>
-        <w:rPr>
-          <w:rFonts w:ascii="SITELEN SELI KIWEN MONO ASUKI" w:hAnsi="SITELEN SELI KIWEN MONO ASUKI" w:cs="Trebuchet MS"/>
-          <w:color w:val="000000"/>
-          <w:kern w:val="0"/>
-          <w:sz w:val="22"/>
-          <w:szCs w:val="22"/>
-        </w:rPr>
-        <w:t>wile</w:t>
-      </w:r>
-      <w:proofErr w:type="spellEnd"/>
-      <w:r>
-        <w:rPr>
-          <w:rFonts w:ascii="SITELEN SELI KIWEN MONO ASUKI" w:hAnsi="SITELEN SELI KIWEN MONO ASUKI" w:cs="Trebuchet MS"/>
-          <w:color w:val="000000"/>
-          <w:kern w:val="0"/>
-          <w:sz w:val="22"/>
-          <w:szCs w:val="22"/>
-        </w:rPr>
-        <w:t xml:space="preserve"> </w:t>
-      </w:r>
-      <w:proofErr w:type="spellStart"/>
-      <w:r>
-        <w:rPr>
-          <w:rFonts w:ascii="SITELEN SELI KIWEN MONO ASUKI" w:hAnsi="SITELEN SELI KIWEN MONO ASUKI" w:cs="Trebuchet MS"/>
-          <w:color w:val="000000"/>
-          <w:kern w:val="0"/>
-          <w:sz w:val="22"/>
-          <w:szCs w:val="22"/>
-        </w:rPr>
-        <w:t>suli</w:t>
-      </w:r>
-      <w:proofErr w:type="spellEnd"/>
-    </w:p>
-    <w:p>
-      <w:pPr>
-        <w:autoSpaceDE w:val="0"/>
-        <w:autoSpaceDN w:val="0"/>
-        <w:adjustRightInd w:val="0"/>
-        <w:spacing w:after="0" w:line="276" w:lineRule="auto"/>
-        <w:ind w:left="1418"/>
-        <w:rPr>
-          <w:rFonts w:ascii="SITELEN SELI KIWEN MONO ASUKI" w:hAnsi="SITELEN SELI KIWEN MONO ASUKI" w:cs="Trebuchet MS"/>
-          <w:color w:val="000000"/>
-          <w:kern w:val="0"/>
-          <w:sz w:val="22"/>
-          <w:szCs w:val="22"/>
-        </w:rPr>
-      </w:pPr>
-      <w:proofErr w:type="spellStart"/>
-      <w:r>
-        <w:rPr>
-          <w:rFonts w:ascii="SITELEN SELI KIWEN MONO ASUKI" w:hAnsi="SITELEN SELI KIWEN MONO ASUKI" w:cs="Trebuchet MS"/>
-          <w:color w:val="000000"/>
-          <w:kern w:val="0"/>
-          <w:sz w:val="22"/>
-          <w:szCs w:val="22"/>
-        </w:rPr>
-        <w:t>lawa</w:t>
-      </w:r>
-      <w:proofErr w:type="spellEnd"/>
-      <w:r>
-        <w:rPr>
-          <w:rFonts w:ascii="SITELEN SELI KIWEN MONO ASUKI" w:hAnsi="SITELEN SELI KIWEN MONO ASUKI" w:cs="Trebuchet MS"/>
-          <w:color w:val="000000"/>
-          <w:kern w:val="0"/>
-          <w:sz w:val="22"/>
-          <w:szCs w:val="22"/>
-        </w:rPr>
-        <w:t xml:space="preserve"> mi li mu</w:t>
-      </w:r>
-    </w:p>
-    <w:p>
-      <w:pPr>
-        <w:autoSpaceDE w:val="0"/>
-        <w:autoSpaceDN w:val="0"/>
-        <w:adjustRightInd w:val="0"/>
-        <w:spacing w:after="0" w:line="276" w:lineRule="auto"/>
-        <w:ind w:left="1418"/>
-        <w:rPr>
-          <w:rFonts w:ascii="SITELEN SELI KIWEN MONO ASUKI" w:hAnsi="SITELEN SELI KIWEN MONO ASUKI" w:cs="Trebuchet MS"/>
-          <w:color w:val="000000"/>
-          <w:kern w:val="0"/>
-          <w:sz w:val="22"/>
-          <w:szCs w:val="22"/>
-        </w:rPr>
-      </w:pPr>
-      <w:proofErr w:type="spellStart"/>
-      <w:r>
-        <w:rPr>
-          <w:rFonts w:ascii="SITELEN SELI KIWEN MONO ASUKI" w:hAnsi="SITELEN SELI KIWEN MONO ASUKI" w:cs="Trebuchet MS"/>
-          <w:color w:val="000000"/>
-          <w:kern w:val="0"/>
-          <w:sz w:val="22"/>
-          <w:szCs w:val="22"/>
-        </w:rPr>
-        <w:t>ona</w:t>
-      </w:r>
-      <w:proofErr w:type="spellEnd"/>
-      <w:r>
-        <w:rPr>
-          <w:rFonts w:ascii="SITELEN SELI KIWEN MONO ASUKI" w:hAnsi="SITELEN SELI KIWEN MONO ASUKI" w:cs="Trebuchet MS"/>
-          <w:color w:val="000000"/>
-          <w:kern w:val="0"/>
-          <w:sz w:val="22"/>
-          <w:szCs w:val="22"/>
-        </w:rPr>
-        <w:t xml:space="preserve"> li </w:t>
-      </w:r>
-      <w:proofErr w:type="spellStart"/>
-      <w:r>
-        <w:rPr>
-          <w:rFonts w:ascii="SITELEN SELI KIWEN MONO ASUKI" w:hAnsi="SITELEN SELI KIWEN MONO ASUKI" w:cs="Trebuchet MS"/>
-          <w:color w:val="000000"/>
-          <w:kern w:val="0"/>
-          <w:sz w:val="22"/>
-          <w:szCs w:val="22"/>
-        </w:rPr>
-        <w:t>wile</w:t>
-      </w:r>
-      <w:proofErr w:type="spellEnd"/>
-      <w:r>
-        <w:rPr>
-          <w:rFonts w:ascii="SITELEN SELI KIWEN MONO ASUKI" w:hAnsi="SITELEN SELI KIWEN MONO ASUKI" w:cs="Trebuchet MS"/>
-          <w:color w:val="000000"/>
-          <w:kern w:val="0"/>
-          <w:sz w:val="22"/>
-          <w:szCs w:val="22"/>
-        </w:rPr>
-        <w:t xml:space="preserve"> </w:t>
-      </w:r>
-      <w:proofErr w:type="spellStart"/>
-      <w:r>
-        <w:rPr>
-          <w:rFonts w:ascii="SITELEN SELI KIWEN MONO ASUKI" w:hAnsi="SITELEN SELI KIWEN MONO ASUKI" w:cs="Trebuchet MS"/>
-          <w:color w:val="000000"/>
-          <w:kern w:val="0"/>
-          <w:sz w:val="22"/>
-          <w:szCs w:val="22"/>
-        </w:rPr>
-        <w:t>moku</w:t>
-      </w:r>
-      <w:proofErr w:type="spellEnd"/>
-      <w:r>
-        <w:rPr>
-          <w:rFonts w:ascii="SITELEN SELI KIWEN MONO ASUKI" w:hAnsi="SITELEN SELI KIWEN MONO ASUKI" w:cs="Trebuchet MS"/>
-          <w:color w:val="000000"/>
-          <w:kern w:val="0"/>
-          <w:sz w:val="22"/>
-          <w:szCs w:val="22"/>
-        </w:rPr>
-        <w:t xml:space="preserve"> </w:t>
-      </w:r>
-      <w:proofErr w:type="spellStart"/>
-      <w:r>
-        <w:rPr>
-          <w:rFonts w:ascii="SITELEN SELI KIWEN MONO ASUKI" w:hAnsi="SITELEN SELI KIWEN MONO ASUKI" w:cs="Trebuchet MS"/>
-          <w:color w:val="000000"/>
-          <w:kern w:val="0"/>
-          <w:sz w:val="22"/>
-          <w:szCs w:val="22"/>
-        </w:rPr>
-        <w:t>kin</w:t>
-      </w:r>
-      <w:proofErr w:type="spellEnd"/>
-      <w:r>
-        <w:rPr>
-          <w:rFonts w:ascii="SITELEN SELI KIWEN MONO ASUKI" w:hAnsi="SITELEN SELI KIWEN MONO ASUKI" w:cs="Trebuchet MS"/>
-          <w:color w:val="000000"/>
-          <w:kern w:val="0"/>
-          <w:sz w:val="22"/>
-          <w:szCs w:val="22"/>
-        </w:rPr>
-        <w:t xml:space="preserve"> li </w:t>
-      </w:r>
-      <w:proofErr w:type="spellStart"/>
-      <w:r>
-        <w:rPr>
-          <w:rFonts w:ascii="SITELEN SELI KIWEN MONO ASUKI" w:hAnsi="SITELEN SELI KIWEN MONO ASUKI" w:cs="Trebuchet MS"/>
-          <w:color w:val="000000"/>
-          <w:kern w:val="0"/>
-          <w:sz w:val="22"/>
-          <w:szCs w:val="22"/>
-        </w:rPr>
-        <w:t>wile</w:t>
-      </w:r>
-      <w:proofErr w:type="spellEnd"/>
-      <w:r>
-        <w:rPr>
-          <w:rFonts w:ascii="SITELEN SELI KIWEN MONO ASUKI" w:hAnsi="SITELEN SELI KIWEN MONO ASUKI" w:cs="Trebuchet MS"/>
-          <w:color w:val="000000"/>
-          <w:kern w:val="0"/>
-          <w:sz w:val="22"/>
-          <w:szCs w:val="22"/>
-        </w:rPr>
-        <w:t xml:space="preserve"> moli e </w:t>
-      </w:r>
-      <w:proofErr w:type="spellStart"/>
-      <w:r>
-        <w:rPr>
-          <w:rFonts w:ascii="SITELEN SELI KIWEN MONO ASUKI" w:hAnsi="SITELEN SELI KIWEN MONO ASUKI" w:cs="Trebuchet MS"/>
-          <w:color w:val="000000"/>
-          <w:kern w:val="0"/>
-          <w:sz w:val="22"/>
-          <w:szCs w:val="22"/>
-        </w:rPr>
-        <w:t>monsuta</w:t>
-      </w:r>
-      <w:proofErr w:type="spellEnd"/>
-    </w:p>
-    <w:p>
-      <w:pPr>
-        <w:autoSpaceDE w:val="0"/>
-        <w:autoSpaceDN w:val="0"/>
-        <w:adjustRightInd w:val="0"/>
-        <w:spacing w:after="0" w:line="276" w:lineRule="auto"/>
-        <w:ind w:left="1418"/>
-        <w:rPr>
-          <w:rFonts w:ascii="SITELEN SELI KIWEN MONO ASUKI" w:hAnsi="SITELEN SELI KIWEN MONO ASUKI" w:cs="Trebuchet MS"/>
-          <w:color w:val="000000"/>
-          <w:kern w:val="0"/>
-          <w:sz w:val="22"/>
-          <w:szCs w:val="22"/>
-        </w:rPr>
-      </w:pPr>
-      <w:r>
-        <w:rPr>
-          <w:rFonts w:ascii="SITELEN SELI KIWEN MONO ASUKI" w:hAnsi="SITELEN SELI KIWEN MONO ASUKI" w:cs="Trebuchet MS"/>
-          <w:color w:val="000000"/>
-          <w:kern w:val="0"/>
-          <w:sz w:val="22"/>
-          <w:szCs w:val="22"/>
-        </w:rPr>
-        <w:t xml:space="preserve">mi </w:t>
-      </w:r>
-      <w:proofErr w:type="spellStart"/>
-      <w:r>
-        <w:rPr>
-          <w:rFonts w:ascii="SITELEN SELI KIWEN MONO ASUKI" w:hAnsi="SITELEN SELI KIWEN MONO ASUKI" w:cs="Trebuchet MS"/>
-          <w:color w:val="000000"/>
-          <w:kern w:val="0"/>
-          <w:sz w:val="22"/>
-          <w:szCs w:val="22"/>
-        </w:rPr>
-        <w:t>monsuta</w:t>
-      </w:r>
-      <w:proofErr w:type="spellEnd"/>
-      <w:r>
-        <w:rPr>
-          <w:rFonts w:ascii="SITELEN SELI KIWEN MONO ASUKI" w:hAnsi="SITELEN SELI KIWEN MONO ASUKI" w:cs="Trebuchet MS"/>
-          <w:color w:val="000000"/>
-          <w:kern w:val="0"/>
-          <w:sz w:val="22"/>
-          <w:szCs w:val="22"/>
-        </w:rPr>
-        <w:t xml:space="preserve"> e </w:t>
-      </w:r>
-      <w:proofErr w:type="spellStart"/>
-      <w:r>
-        <w:rPr>
-          <w:rFonts w:ascii="SITELEN SELI KIWEN MONO ASUKI" w:hAnsi="SITELEN SELI KIWEN MONO ASUKI" w:cs="Trebuchet MS"/>
-          <w:color w:val="000000"/>
-          <w:kern w:val="0"/>
-          <w:sz w:val="22"/>
-          <w:szCs w:val="22"/>
-        </w:rPr>
-        <w:t>monsuta</w:t>
-      </w:r>
-      <w:proofErr w:type="spellEnd"/>
-    </w:p>
-    <w:p>
-      <w:pPr>
-        <w:autoSpaceDE w:val="0"/>
-        <w:autoSpaceDN w:val="0"/>
-        <w:adjustRightInd w:val="0"/>
-        <w:spacing w:after="0" w:line="276" w:lineRule="auto"/>
-        <w:ind w:left="1418"/>
-        <w:rPr>
-          <w:rFonts w:ascii="SITELEN SELI KIWEN MONO ASUKI" w:hAnsi="SITELEN SELI KIWEN MONO ASUKI" w:cs="Trebuchet MS"/>
-          <w:color w:val="000000"/>
-          <w:kern w:val="0"/>
-          <w:sz w:val="22"/>
-          <w:szCs w:val="22"/>
-        </w:rPr>
-      </w:pPr>
-      <w:r>
-        <w:rPr>
-          <w:rFonts w:ascii="SITELEN SELI KIWEN MONO ASUKI" w:hAnsi="SITELEN SELI KIWEN MONO ASUKI" w:cs="Trebuchet MS"/>
-          <w:color w:val="000000"/>
-          <w:kern w:val="0"/>
-          <w:sz w:val="22"/>
-          <w:szCs w:val="22"/>
-        </w:rPr>
-        <w:t xml:space="preserve">mi </w:t>
-      </w:r>
-      <w:proofErr w:type="spellStart"/>
-      <w:r>
-        <w:rPr>
-          <w:rFonts w:ascii="SITELEN SELI KIWEN MONO ASUKI" w:hAnsi="SITELEN SELI KIWEN MONO ASUKI" w:cs="Trebuchet MS"/>
-          <w:color w:val="000000"/>
-          <w:kern w:val="0"/>
-          <w:sz w:val="22"/>
-          <w:szCs w:val="22"/>
-        </w:rPr>
-        <w:t>moku</w:t>
-      </w:r>
-      <w:proofErr w:type="spellEnd"/>
-      <w:r>
-        <w:rPr>
-          <w:rFonts w:ascii="SITELEN SELI KIWEN MONO ASUKI" w:hAnsi="SITELEN SELI KIWEN MONO ASUKI" w:cs="Trebuchet MS"/>
-          <w:color w:val="000000"/>
-          <w:kern w:val="0"/>
-          <w:sz w:val="22"/>
-          <w:szCs w:val="22"/>
-        </w:rPr>
-        <w:t xml:space="preserve"> e </w:t>
-      </w:r>
-      <w:proofErr w:type="spellStart"/>
-      <w:r>
-        <w:rPr>
-          <w:rFonts w:ascii="SITELEN SELI KIWEN MONO ASUKI" w:hAnsi="SITELEN SELI KIWEN MONO ASUKI" w:cs="Trebuchet MS"/>
-          <w:color w:val="000000"/>
-          <w:kern w:val="0"/>
-          <w:sz w:val="22"/>
-          <w:szCs w:val="22"/>
-        </w:rPr>
-        <w:t>ona</w:t>
-      </w:r>
-      <w:proofErr w:type="spellEnd"/>
-    </w:p>
-    <w:p>
-      <w:pPr>
-        <w:autoSpaceDE w:val="0"/>
-        <w:autoSpaceDN w:val="0"/>
-        <w:adjustRightInd w:val="0"/>
-        <w:spacing w:after="0" w:line="276" w:lineRule="auto"/>
-        <w:ind w:left="1418"/>
-        <w:rPr>
-          <w:rFonts w:ascii="SITELEN SELI KIWEN MONO ASUKI" w:hAnsi="SITELEN SELI KIWEN MONO ASUKI" w:cs="Trebuchet MS"/>
-          <w:color w:val="000000"/>
-          <w:kern w:val="0"/>
-          <w:sz w:val="22"/>
-          <w:szCs w:val="22"/>
-        </w:rPr>
-      </w:pPr>
-      <w:proofErr w:type="spellStart"/>
-      <w:r>
-        <w:rPr>
-          <w:rFonts w:ascii="SITELEN SELI KIWEN MONO ASUKI" w:hAnsi="SITELEN SELI KIWEN MONO ASUKI" w:cs="Trebuchet MS"/>
-          <w:color w:val="000000"/>
-          <w:kern w:val="0"/>
-          <w:sz w:val="22"/>
-          <w:szCs w:val="22"/>
-        </w:rPr>
-        <w:t>ona</w:t>
-      </w:r>
-      <w:proofErr w:type="spellEnd"/>
-      <w:r>
-        <w:rPr>
-          <w:rFonts w:ascii="SITELEN SELI KIWEN MONO ASUKI" w:hAnsi="SITELEN SELI KIWEN MONO ASUKI" w:cs="Trebuchet MS"/>
-          <w:color w:val="000000"/>
-          <w:kern w:val="0"/>
-          <w:sz w:val="22"/>
-          <w:szCs w:val="22"/>
-        </w:rPr>
-        <w:t xml:space="preserve"> li </w:t>
-      </w:r>
-      <w:proofErr w:type="spellStart"/>
-      <w:r>
-        <w:rPr>
-          <w:rFonts w:ascii="SITELEN SELI KIWEN MONO ASUKI" w:hAnsi="SITELEN SELI KIWEN MONO ASUKI" w:cs="Trebuchet MS"/>
-          <w:color w:val="000000"/>
-          <w:kern w:val="0"/>
-          <w:sz w:val="22"/>
-          <w:szCs w:val="22"/>
-        </w:rPr>
-        <w:t>suli</w:t>
-      </w:r>
-      <w:proofErr w:type="spellEnd"/>
-      <w:r>
-        <w:rPr>
-          <w:rFonts w:ascii="SITELEN SELI KIWEN MONO ASUKI" w:hAnsi="SITELEN SELI KIWEN MONO ASUKI" w:cs="Trebuchet MS"/>
-          <w:color w:val="000000"/>
-          <w:kern w:val="0"/>
-          <w:sz w:val="22"/>
-          <w:szCs w:val="22"/>
-        </w:rPr>
-        <w:t xml:space="preserve"> ala</w:t>
-      </w:r>
-    </w:p>
-    <w:p>
-      <w:pPr>
-        <w:autoSpaceDE w:val="0"/>
-        <w:autoSpaceDN w:val="0"/>
-        <w:adjustRightInd w:val="0"/>
-        <w:spacing w:after="0" w:line="276" w:lineRule="auto"/>
-        <w:ind w:left="1418"/>
-        <w:rPr>
-          <w:rFonts w:ascii="SITELEN SELI KIWEN MONO ASUKI" w:hAnsi="SITELEN SELI KIWEN MONO ASUKI" w:cs="Trebuchet MS"/>
-          <w:color w:val="000000"/>
-          <w:kern w:val="0"/>
-          <w:sz w:val="22"/>
-          <w:szCs w:val="22"/>
-        </w:rPr>
-      </w:pPr>
-      <w:proofErr w:type="spellStart"/>
-      <w:r>
-        <w:rPr>
-          <w:rFonts w:ascii="SITELEN SELI KIWEN MONO ASUKI" w:hAnsi="SITELEN SELI KIWEN MONO ASUKI" w:cs="Trebuchet MS"/>
-          <w:color w:val="000000"/>
-          <w:kern w:val="0"/>
-          <w:sz w:val="22"/>
-          <w:szCs w:val="22"/>
-        </w:rPr>
-        <w:t>ona</w:t>
-      </w:r>
-      <w:proofErr w:type="spellEnd"/>
-      <w:r>
-        <w:rPr>
-          <w:rFonts w:ascii="SITELEN SELI KIWEN MONO ASUKI" w:hAnsi="SITELEN SELI KIWEN MONO ASUKI" w:cs="Trebuchet MS"/>
-          <w:color w:val="000000"/>
-          <w:kern w:val="0"/>
-          <w:sz w:val="22"/>
-          <w:szCs w:val="22"/>
-        </w:rPr>
-        <w:t xml:space="preserve"> li </w:t>
-      </w:r>
-      <w:proofErr w:type="spellStart"/>
-      <w:r>
-        <w:rPr>
-          <w:rFonts w:ascii="SITELEN SELI KIWEN MONO ASUKI" w:hAnsi="SITELEN SELI KIWEN MONO ASUKI" w:cs="Trebuchet MS"/>
-          <w:color w:val="000000"/>
-          <w:kern w:val="0"/>
-          <w:sz w:val="22"/>
-          <w:szCs w:val="22"/>
-        </w:rPr>
-        <w:t>moku</w:t>
-      </w:r>
-      <w:proofErr w:type="spellEnd"/>
-      <w:r>
-        <w:rPr>
-          <w:rFonts w:ascii="SITELEN SELI KIWEN MONO ASUKI" w:hAnsi="SITELEN SELI KIWEN MONO ASUKI" w:cs="Trebuchet MS"/>
-          <w:color w:val="000000"/>
-          <w:kern w:val="0"/>
-          <w:sz w:val="22"/>
-          <w:szCs w:val="22"/>
-        </w:rPr>
-        <w:t xml:space="preserve"> ala e </w:t>
-      </w:r>
-      <w:proofErr w:type="spellStart"/>
-      <w:r>
-        <w:rPr>
-          <w:rFonts w:ascii="SITELEN SELI KIWEN MONO ASUKI" w:hAnsi="SITELEN SELI KIWEN MONO ASUKI" w:cs="Trebuchet MS"/>
-          <w:color w:val="000000"/>
-          <w:kern w:val="0"/>
-          <w:sz w:val="22"/>
-          <w:szCs w:val="22"/>
-        </w:rPr>
-        <w:t>pilin</w:t>
-      </w:r>
-      <w:proofErr w:type="spellEnd"/>
-      <w:r>
-        <w:rPr>
-          <w:rFonts w:ascii="SITELEN SELI KIWEN MONO ASUKI" w:hAnsi="SITELEN SELI KIWEN MONO ASUKI" w:cs="Trebuchet MS"/>
-          <w:color w:val="000000"/>
-          <w:kern w:val="0"/>
-          <w:sz w:val="22"/>
-          <w:szCs w:val="22"/>
-        </w:rPr>
-        <w:t xml:space="preserve"> </w:t>
-      </w:r>
-      <w:proofErr w:type="spellStart"/>
-      <w:r>
-        <w:rPr>
-          <w:rFonts w:ascii="SITELEN SELI KIWEN MONO ASUKI" w:hAnsi="SITELEN SELI KIWEN MONO ASUKI" w:cs="Trebuchet MS"/>
-          <w:color w:val="000000"/>
-          <w:kern w:val="0"/>
-          <w:sz w:val="22"/>
-          <w:szCs w:val="22"/>
-        </w:rPr>
-        <w:t>pona</w:t>
-      </w:r>
-      <w:proofErr w:type="spellEnd"/>
-      <w:r>
-        <w:rPr>
-          <w:rFonts w:ascii="SITELEN SELI KIWEN MONO ASUKI" w:hAnsi="SITELEN SELI KIWEN MONO ASUKI" w:cs="Trebuchet MS"/>
-          <w:color w:val="000000"/>
-          <w:kern w:val="0"/>
-          <w:sz w:val="22"/>
-          <w:szCs w:val="22"/>
-        </w:rPr>
-        <w:t xml:space="preserve"> mi</w:t>
-      </w:r>
-    </w:p>
-    <w:p>
-      <w:pPr>
-        <w:autoSpaceDE w:val="0"/>
-        <w:autoSpaceDN w:val="0"/>
-        <w:adjustRightInd w:val="0"/>
-        <w:spacing w:after="0" w:line="276" w:lineRule="auto"/>
-        <w:ind w:left="1418"/>
-        <w:rPr>
-          <w:rFonts w:ascii="SITELEN SELI KIWEN MONO ASUKI" w:hAnsi="SITELEN SELI KIWEN MONO ASUKI" w:cs="Trebuchet MS"/>
-          <w:color w:val="000000"/>
-          <w:kern w:val="0"/>
-          <w:sz w:val="22"/>
-          <w:szCs w:val="22"/>
-        </w:rPr>
-      </w:pPr>
-      <w:r>
-        <w:rPr>
-          <w:rFonts w:ascii="SITELEN SELI KIWEN MONO ASUKI" w:hAnsi="SITELEN SELI KIWEN MONO ASUKI" w:cs="Trebuchet MS"/>
-          <w:color w:val="000000"/>
-          <w:kern w:val="0"/>
-          <w:sz w:val="22"/>
-          <w:szCs w:val="22"/>
-        </w:rPr>
-        <w:t xml:space="preserve">mi </w:t>
-      </w:r>
-      <w:proofErr w:type="spellStart"/>
-      <w:r>
-        <w:rPr>
-          <w:rFonts w:ascii="SITELEN SELI KIWEN MONO ASUKI" w:hAnsi="SITELEN SELI KIWEN MONO ASUKI" w:cs="Trebuchet MS"/>
-          <w:color w:val="000000"/>
-          <w:kern w:val="0"/>
-          <w:sz w:val="22"/>
-          <w:szCs w:val="22"/>
-        </w:rPr>
-        <w:t>ken</w:t>
-      </w:r>
-      <w:proofErr w:type="spellEnd"/>
-      <w:r>
-        <w:rPr>
-          <w:rFonts w:ascii="SITELEN SELI KIWEN MONO ASUKI" w:hAnsi="SITELEN SELI KIWEN MONO ASUKI" w:cs="Trebuchet MS"/>
-          <w:color w:val="000000"/>
-          <w:kern w:val="0"/>
-          <w:sz w:val="22"/>
-          <w:szCs w:val="22"/>
-        </w:rPr>
-        <w:t xml:space="preserve"> </w:t>
-      </w:r>
-      <w:proofErr w:type="spellStart"/>
-      <w:r>
-        <w:rPr>
-          <w:rFonts w:ascii="SITELEN SELI KIWEN MONO ASUKI" w:hAnsi="SITELEN SELI KIWEN MONO ASUKI" w:cs="Trebuchet MS"/>
-          <w:color w:val="000000"/>
-          <w:kern w:val="0"/>
-          <w:sz w:val="22"/>
-          <w:szCs w:val="22"/>
-        </w:rPr>
         <w:t>lili</w:t>
-      </w:r>
-      <w:proofErr w:type="spellEnd"/>
-      <w:r>
-        <w:rPr>
-          <w:rFonts w:ascii="SITELEN SELI KIWEN MONO ASUKI" w:hAnsi="SITELEN SELI KIWEN MONO ASUKI" w:cs="Trebuchet MS"/>
-          <w:color w:val="000000"/>
-          <w:kern w:val="0"/>
-          <w:sz w:val="22"/>
-          <w:szCs w:val="22"/>
-        </w:rPr>
-        <w:t xml:space="preserve"> </w:t>
-      </w:r>
-      <w:proofErr w:type="spellStart"/>
-      <w:r>
-        <w:rPr>
-          <w:rFonts w:ascii="SITELEN SELI KIWEN MONO ASUKI" w:hAnsi="SITELEN SELI KIWEN MONO ASUKI" w:cs="Trebuchet MS"/>
-          <w:color w:val="000000"/>
-          <w:kern w:val="0"/>
-          <w:sz w:val="22"/>
-          <w:szCs w:val="22"/>
-        </w:rPr>
-        <w:t>kute</w:t>
       </w:r>
       <w:proofErr w:type="spellEnd"/>
       <w:r>
@@ -9737,6 +9742,344 @@
           <w:sz w:val="22"/>
           <w:szCs w:val="22"/>
         </w:rPr>
+        <w:t xml:space="preserve"> </w:t>
+      </w:r>
+      <w:r>
+        <w:rPr>
+          <w:rFonts w:ascii="SITELEN SELI KIWEN MONO ASUKI" w:hAnsi="SITELEN SELI KIWEN MONO ASUKI" w:cs="Trebuchet MS"/>
+          <w:color w:val="000000"/>
+          <w:kern w:val="0"/>
+          <w:sz w:val="22"/>
+          <w:szCs w:val="22"/>
+        </w:rPr>
+        <w:t>pi</w:t>
+      </w:r>
+      <w:r>
+        <w:rPr>
+          <w:rFonts w:ascii="SITELEN SELI KIWEN MONO ASUKI" w:hAnsi="SITELEN SELI KIWEN MONO ASUKI" w:cs="Trebuchet MS"/>
+          <w:color w:val="000000"/>
+          <w:kern w:val="0"/>
+          <w:sz w:val="22"/>
+          <w:szCs w:val="22"/>
+        </w:rPr>
+        <w:t xml:space="preserve"> </w:t>
+      </w:r>
+      <w:proofErr w:type="spellStart"/>
+      <w:r>
+        <w:rPr>
+          <w:rFonts w:ascii="SITELEN SELI KIWEN MONO ASUKI" w:hAnsi="SITELEN SELI KIWEN MONO ASUKI" w:cs="Trebuchet MS"/>
+          <w:color w:val="000000"/>
+          <w:kern w:val="0"/>
+          <w:sz w:val="22"/>
+          <w:szCs w:val="22"/>
+        </w:rPr>
+        <w:t>pilin</w:t>
+      </w:r>
+      <w:proofErr w:type="spellEnd"/>
+      <w:r>
+        <w:rPr>
+          <w:rFonts w:ascii="SITELEN SELI KIWEN MONO ASUKI" w:hAnsi="SITELEN SELI KIWEN MONO ASUKI" w:cs="Trebuchet MS"/>
+          <w:color w:val="000000"/>
+          <w:kern w:val="0"/>
+          <w:sz w:val="22"/>
+          <w:szCs w:val="22"/>
+        </w:rPr>
+        <w:t xml:space="preserve"> mi </w:t>
+      </w:r>
+    </w:p>
+    <w:p>
+      <w:pPr>
+        <w:autoSpaceDE w:val="0"/>
+        <w:autoSpaceDN w:val="0"/>
+        <w:adjustRightInd w:val="0"/>
+        <w:spacing w:after="0" w:line="276" w:lineRule="auto"/>
+        <w:ind w:left="1418"/>
+        <w:rPr>
+          <w:rFonts w:ascii="SITELEN SELI KIWEN MONO ASUKI" w:hAnsi="SITELEN SELI KIWEN MONO ASUKI" w:cs="Trebuchet MS"/>
+          <w:color w:val="000000"/>
+          <w:kern w:val="0"/>
+          <w:sz w:val="22"/>
+          <w:szCs w:val="22"/>
+        </w:rPr>
+      </w:pPr>
+      <w:proofErr w:type="spellStart"/>
+      <w:r>
+        <w:rPr>
+          <w:rFonts w:ascii="SITELEN SELI KIWEN MONO ASUKI" w:hAnsi="SITELEN SELI KIWEN MONO ASUKI" w:cs="Trebuchet MS"/>
+          <w:color w:val="000000"/>
+          <w:kern w:val="0"/>
+          <w:sz w:val="22"/>
+          <w:szCs w:val="22"/>
+        </w:rPr>
+        <w:t>monsuta</w:t>
+      </w:r>
+      <w:proofErr w:type="spellEnd"/>
+      <w:r>
+        <w:rPr>
+          <w:rFonts w:ascii="SITELEN SELI KIWEN MONO ASUKI" w:hAnsi="SITELEN SELI KIWEN MONO ASUKI" w:cs="Trebuchet MS"/>
+          <w:color w:val="000000"/>
+          <w:kern w:val="0"/>
+          <w:sz w:val="22"/>
+          <w:szCs w:val="22"/>
+        </w:rPr>
+        <w:t xml:space="preserve"> ni li pana e </w:t>
+      </w:r>
+      <w:proofErr w:type="spellStart"/>
+      <w:r>
+        <w:rPr>
+          <w:rFonts w:ascii="SITELEN SELI KIWEN MONO ASUKI" w:hAnsi="SITELEN SELI KIWEN MONO ASUKI" w:cs="Trebuchet MS"/>
+          <w:color w:val="000000"/>
+          <w:kern w:val="0"/>
+          <w:sz w:val="22"/>
+          <w:szCs w:val="22"/>
+        </w:rPr>
+        <w:t>pilin</w:t>
+      </w:r>
+      <w:proofErr w:type="spellEnd"/>
+      <w:r>
+        <w:rPr>
+          <w:rFonts w:ascii="SITELEN SELI KIWEN MONO ASUKI" w:hAnsi="SITELEN SELI KIWEN MONO ASUKI" w:cs="Trebuchet MS"/>
+          <w:color w:val="000000"/>
+          <w:kern w:val="0"/>
+          <w:sz w:val="22"/>
+          <w:szCs w:val="22"/>
+        </w:rPr>
+        <w:t xml:space="preserve"> </w:t>
+      </w:r>
+      <w:proofErr w:type="spellStart"/>
+      <w:r>
+        <w:rPr>
+          <w:rFonts w:ascii="SITELEN SELI KIWEN MONO ASUKI" w:hAnsi="SITELEN SELI KIWEN MONO ASUKI" w:cs="Trebuchet MS"/>
+          <w:color w:val="000000"/>
+          <w:kern w:val="0"/>
+          <w:sz w:val="22"/>
+          <w:szCs w:val="22"/>
+        </w:rPr>
+        <w:t>anpa</w:t>
+      </w:r>
+      <w:proofErr w:type="spellEnd"/>
+      <w:r>
+        <w:rPr>
+          <w:rFonts w:ascii="SITELEN SELI KIWEN MONO ASUKI" w:hAnsi="SITELEN SELI KIWEN MONO ASUKI" w:cs="Trebuchet MS"/>
+          <w:color w:val="000000"/>
+          <w:kern w:val="0"/>
+          <w:sz w:val="22"/>
+          <w:szCs w:val="22"/>
+        </w:rPr>
+        <w:t xml:space="preserve"> </w:t>
+      </w:r>
+      <w:proofErr w:type="spellStart"/>
+      <w:r>
+        <w:rPr>
+          <w:rFonts w:ascii="SITELEN SELI KIWEN MONO ASUKI" w:hAnsi="SITELEN SELI KIWEN MONO ASUKI" w:cs="Trebuchet MS"/>
+          <w:color w:val="000000"/>
+          <w:kern w:val="0"/>
+          <w:sz w:val="22"/>
+          <w:szCs w:val="22"/>
+        </w:rPr>
+        <w:t>tawa</w:t>
+      </w:r>
+      <w:proofErr w:type="spellEnd"/>
+      <w:r>
+        <w:rPr>
+          <w:rFonts w:ascii="SITELEN SELI KIWEN MONO ASUKI" w:hAnsi="SITELEN SELI KIWEN MONO ASUKI" w:cs="Trebuchet MS"/>
+          <w:color w:val="000000"/>
+          <w:kern w:val="0"/>
+          <w:sz w:val="22"/>
+          <w:szCs w:val="22"/>
+        </w:rPr>
+        <w:t xml:space="preserve"> mi</w:t>
+      </w:r>
+    </w:p>
+    <w:p>
+      <w:pPr>
+        <w:autoSpaceDE w:val="0"/>
+        <w:autoSpaceDN w:val="0"/>
+        <w:adjustRightInd w:val="0"/>
+        <w:spacing w:after="0" w:line="276" w:lineRule="auto"/>
+        <w:ind w:left="1418"/>
+        <w:rPr>
+          <w:rFonts w:ascii="SITELEN SELI KIWEN MONO ASUKI" w:hAnsi="SITELEN SELI KIWEN MONO ASUKI" w:cs="Trebuchet MS"/>
+          <w:color w:val="000000"/>
+          <w:kern w:val="0"/>
+          <w:sz w:val="22"/>
+          <w:szCs w:val="22"/>
+        </w:rPr>
+      </w:pPr>
+      <w:proofErr w:type="spellStart"/>
+      <w:r>
+        <w:rPr>
+          <w:rFonts w:ascii="SITELEN SELI KIWEN MONO ASUKI" w:hAnsi="SITELEN SELI KIWEN MONO ASUKI" w:cs="Trebuchet MS"/>
+          <w:color w:val="000000"/>
+          <w:kern w:val="0"/>
+          <w:sz w:val="22"/>
+          <w:szCs w:val="22"/>
+        </w:rPr>
+        <w:t>lawa</w:t>
+      </w:r>
+      <w:proofErr w:type="spellEnd"/>
+      <w:r>
+        <w:rPr>
+          <w:rFonts w:ascii="SITELEN SELI KIWEN MONO ASUKI" w:hAnsi="SITELEN SELI KIWEN MONO ASUKI" w:cs="Trebuchet MS"/>
+          <w:color w:val="000000"/>
+          <w:kern w:val="0"/>
+          <w:sz w:val="22"/>
+          <w:szCs w:val="22"/>
+        </w:rPr>
+        <w:t xml:space="preserve"> mi li pana e </w:t>
+      </w:r>
+      <w:proofErr w:type="spellStart"/>
+      <w:r>
+        <w:rPr>
+          <w:rFonts w:ascii="SITELEN SELI KIWEN MONO ASUKI" w:hAnsi="SITELEN SELI KIWEN MONO ASUKI" w:cs="Trebuchet MS"/>
+          <w:color w:val="000000"/>
+          <w:kern w:val="0"/>
+          <w:sz w:val="22"/>
+          <w:szCs w:val="22"/>
+        </w:rPr>
+        <w:t>pilin</w:t>
+      </w:r>
+      <w:proofErr w:type="spellEnd"/>
+      <w:r>
+        <w:rPr>
+          <w:rFonts w:ascii="SITELEN SELI KIWEN MONO ASUKI" w:hAnsi="SITELEN SELI KIWEN MONO ASUKI" w:cs="Trebuchet MS"/>
+          <w:color w:val="000000"/>
+          <w:kern w:val="0"/>
+          <w:sz w:val="22"/>
+          <w:szCs w:val="22"/>
+        </w:rPr>
+        <w:t xml:space="preserve"> </w:t>
+      </w:r>
+      <w:proofErr w:type="spellStart"/>
+      <w:r>
+        <w:rPr>
+          <w:rFonts w:ascii="SITELEN SELI KIWEN MONO ASUKI" w:hAnsi="SITELEN SELI KIWEN MONO ASUKI" w:cs="Trebuchet MS"/>
+          <w:color w:val="000000"/>
+          <w:kern w:val="0"/>
+          <w:sz w:val="22"/>
+          <w:szCs w:val="22"/>
+        </w:rPr>
+        <w:t>pona</w:t>
+      </w:r>
+      <w:proofErr w:type="spellEnd"/>
+    </w:p>
+    <w:p>
+      <w:pPr>
+        <w:autoSpaceDE w:val="0"/>
+        <w:autoSpaceDN w:val="0"/>
+        <w:adjustRightInd w:val="0"/>
+        <w:spacing w:after="0" w:line="276" w:lineRule="auto"/>
+        <w:ind w:left="1418"/>
+        <w:rPr>
+          <w:rFonts w:ascii="SITELEN SELI KIWEN MONO ASUKI" w:hAnsi="SITELEN SELI KIWEN MONO ASUKI" w:cs="Trebuchet MS"/>
+          <w:color w:val="000000"/>
+          <w:kern w:val="0"/>
+          <w:sz w:val="22"/>
+          <w:szCs w:val="22"/>
+        </w:rPr>
+      </w:pPr>
+      <w:proofErr w:type="spellStart"/>
+      <w:r>
+        <w:rPr>
+          <w:rFonts w:ascii="SITELEN SELI KIWEN MONO ASUKI" w:hAnsi="SITELEN SELI KIWEN MONO ASUKI" w:cs="Trebuchet MS"/>
+          <w:color w:val="000000"/>
+          <w:kern w:val="0"/>
+          <w:sz w:val="22"/>
+          <w:szCs w:val="22"/>
+        </w:rPr>
+        <w:t>monsuta</w:t>
+      </w:r>
+      <w:proofErr w:type="spellEnd"/>
+      <w:r>
+        <w:rPr>
+          <w:rFonts w:ascii="SITELEN SELI KIWEN MONO ASUKI" w:hAnsi="SITELEN SELI KIWEN MONO ASUKI" w:cs="Trebuchet MS"/>
+          <w:color w:val="000000"/>
+          <w:kern w:val="0"/>
+          <w:sz w:val="22"/>
+          <w:szCs w:val="22"/>
+        </w:rPr>
+        <w:t xml:space="preserve"> li mu</w:t>
+      </w:r>
+    </w:p>
+    <w:p>
+      <w:pPr>
+        <w:autoSpaceDE w:val="0"/>
+        <w:autoSpaceDN w:val="0"/>
+        <w:adjustRightInd w:val="0"/>
+        <w:spacing w:after="0" w:line="276" w:lineRule="auto"/>
+        <w:ind w:left="1418"/>
+        <w:rPr>
+          <w:rFonts w:ascii="SITELEN SELI KIWEN MONO ASUKI" w:hAnsi="SITELEN SELI KIWEN MONO ASUKI" w:cs="Trebuchet MS"/>
+          <w:color w:val="000000"/>
+          <w:kern w:val="0"/>
+          <w:sz w:val="22"/>
+          <w:szCs w:val="22"/>
+        </w:rPr>
+      </w:pPr>
+      <w:proofErr w:type="spellStart"/>
+      <w:r>
+        <w:rPr>
+          <w:rFonts w:ascii="SITELEN SELI KIWEN MONO ASUKI" w:hAnsi="SITELEN SELI KIWEN MONO ASUKI" w:cs="Trebuchet MS"/>
+          <w:color w:val="000000"/>
+          <w:kern w:val="0"/>
+          <w:sz w:val="22"/>
+          <w:szCs w:val="22"/>
+        </w:rPr>
+        <w:t>ona</w:t>
+      </w:r>
+      <w:proofErr w:type="spellEnd"/>
+      <w:r>
+        <w:rPr>
+          <w:rFonts w:ascii="SITELEN SELI KIWEN MONO ASUKI" w:hAnsi="SITELEN SELI KIWEN MONO ASUKI" w:cs="Trebuchet MS"/>
+          <w:color w:val="000000"/>
+          <w:kern w:val="0"/>
+          <w:sz w:val="22"/>
+          <w:szCs w:val="22"/>
+        </w:rPr>
+        <w:t xml:space="preserve"> li </w:t>
+      </w:r>
+      <w:proofErr w:type="spellStart"/>
+      <w:r>
+        <w:rPr>
+          <w:rFonts w:ascii="SITELEN SELI KIWEN MONO ASUKI" w:hAnsi="SITELEN SELI KIWEN MONO ASUKI" w:cs="Trebuchet MS"/>
+          <w:color w:val="000000"/>
+          <w:kern w:val="0"/>
+          <w:sz w:val="22"/>
+          <w:szCs w:val="22"/>
+        </w:rPr>
+        <w:t>wile</w:t>
+      </w:r>
+      <w:proofErr w:type="spellEnd"/>
+      <w:r>
+        <w:rPr>
+          <w:rFonts w:ascii="SITELEN SELI KIWEN MONO ASUKI" w:hAnsi="SITELEN SELI KIWEN MONO ASUKI" w:cs="Trebuchet MS"/>
+          <w:color w:val="000000"/>
+          <w:kern w:val="0"/>
+          <w:sz w:val="22"/>
+          <w:szCs w:val="22"/>
+        </w:rPr>
+        <w:t xml:space="preserve"> </w:t>
+      </w:r>
+      <w:proofErr w:type="spellStart"/>
+      <w:r>
+        <w:rPr>
+          <w:rFonts w:ascii="SITELEN SELI KIWEN MONO ASUKI" w:hAnsi="SITELEN SELI KIWEN MONO ASUKI" w:cs="Trebuchet MS"/>
+          <w:color w:val="000000"/>
+          <w:kern w:val="0"/>
+          <w:sz w:val="22"/>
+          <w:szCs w:val="22"/>
+        </w:rPr>
+        <w:t>moku</w:t>
+      </w:r>
+      <w:proofErr w:type="spellEnd"/>
+      <w:r>
+        <w:rPr>
+          <w:rFonts w:ascii="SITELEN SELI KIWEN MONO ASUKI" w:hAnsi="SITELEN SELI KIWEN MONO ASUKI" w:cs="Trebuchet MS"/>
+          <w:color w:val="000000"/>
+          <w:kern w:val="0"/>
+          <w:sz w:val="22"/>
+          <w:szCs w:val="22"/>
+        </w:rPr>
         <w:t xml:space="preserve"> e </w:t>
       </w:r>
       <w:proofErr w:type="spellStart"/>
@@ -9748,35 +10091,239 @@
           <w:sz w:val="22"/>
           <w:szCs w:val="22"/>
         </w:rPr>
-        <w:t>pilin</w:t>
-      </w:r>
-      <w:proofErr w:type="spellEnd"/>
-      <w:r>
-        <w:rPr>
-          <w:rFonts w:ascii="SITELEN SELI KIWEN MONO ASUKI" w:hAnsi="SITELEN SELI KIWEN MONO ASUKI" w:cs="Trebuchet MS"/>
-          <w:color w:val="000000"/>
-          <w:kern w:val="0"/>
-          <w:sz w:val="22"/>
-          <w:szCs w:val="22"/>
-        </w:rPr>
-        <w:t xml:space="preserve"> mi </w:t>
-      </w:r>
-    </w:p>
-    <w:p>
-      <w:pPr>
-        <w:autoSpaceDE w:val="0"/>
-        <w:autoSpaceDN w:val="0"/>
-        <w:adjustRightInd w:val="0"/>
-        <w:spacing w:after="0" w:line="276" w:lineRule="auto"/>
-        <w:ind w:left="1418"/>
-        <w:rPr>
-          <w:rFonts w:ascii="SITELEN SELI KIWEN MONO ASUKI" w:hAnsi="SITELEN SELI KIWEN MONO ASUKI" w:cs="Trebuchet MS"/>
-          <w:color w:val="000000"/>
-          <w:kern w:val="0"/>
-          <w:sz w:val="22"/>
-          <w:szCs w:val="22"/>
-        </w:rPr>
-      </w:pPr>
+        <w:t>lawa</w:t>
+      </w:r>
+      <w:proofErr w:type="spellEnd"/>
+      <w:r>
+        <w:rPr>
+          <w:rFonts w:ascii="SITELEN SELI KIWEN MONO ASUKI" w:hAnsi="SITELEN SELI KIWEN MONO ASUKI" w:cs="Trebuchet MS"/>
+          <w:color w:val="000000"/>
+          <w:kern w:val="0"/>
+          <w:sz w:val="22"/>
+          <w:szCs w:val="22"/>
+        </w:rPr>
+        <w:t xml:space="preserve"> mi li </w:t>
+      </w:r>
+      <w:proofErr w:type="spellStart"/>
+      <w:r>
+        <w:rPr>
+          <w:rFonts w:ascii="SITELEN SELI KIWEN MONO ASUKI" w:hAnsi="SITELEN SELI KIWEN MONO ASUKI" w:cs="Trebuchet MS"/>
+          <w:color w:val="000000"/>
+          <w:kern w:val="0"/>
+          <w:sz w:val="22"/>
+          <w:szCs w:val="22"/>
+        </w:rPr>
+        <w:t>wile</w:t>
+      </w:r>
+      <w:proofErr w:type="spellEnd"/>
+      <w:r>
+        <w:rPr>
+          <w:rFonts w:ascii="SITELEN SELI KIWEN MONO ASUKI" w:hAnsi="SITELEN SELI KIWEN MONO ASUKI" w:cs="Trebuchet MS"/>
+          <w:color w:val="000000"/>
+          <w:kern w:val="0"/>
+          <w:sz w:val="22"/>
+          <w:szCs w:val="22"/>
+        </w:rPr>
+        <w:t xml:space="preserve"> </w:t>
+      </w:r>
+      <w:proofErr w:type="spellStart"/>
+      <w:r>
+        <w:rPr>
+          <w:rFonts w:ascii="SITELEN SELI KIWEN MONO ASUKI" w:hAnsi="SITELEN SELI KIWEN MONO ASUKI" w:cs="Trebuchet MS"/>
+          <w:color w:val="000000"/>
+          <w:kern w:val="0"/>
+          <w:sz w:val="22"/>
+          <w:szCs w:val="22"/>
+        </w:rPr>
+        <w:t>kama</w:t>
+      </w:r>
+      <w:proofErr w:type="spellEnd"/>
+      <w:r>
+        <w:rPr>
+          <w:rFonts w:ascii="SITELEN SELI KIWEN MONO ASUKI" w:hAnsi="SITELEN SELI KIWEN MONO ASUKI" w:cs="Trebuchet MS"/>
+          <w:color w:val="000000"/>
+          <w:kern w:val="0"/>
+          <w:sz w:val="22"/>
+          <w:szCs w:val="22"/>
+        </w:rPr>
+        <w:t xml:space="preserve"> </w:t>
+      </w:r>
+      <w:proofErr w:type="spellStart"/>
+      <w:r>
+        <w:rPr>
+          <w:rFonts w:ascii="SITELEN SELI KIWEN MONO ASUKI" w:hAnsi="SITELEN SELI KIWEN MONO ASUKI" w:cs="Trebuchet MS"/>
+          <w:color w:val="000000"/>
+          <w:kern w:val="0"/>
+          <w:sz w:val="22"/>
+          <w:szCs w:val="22"/>
+        </w:rPr>
+        <w:t>suli</w:t>
+      </w:r>
+      <w:proofErr w:type="spellEnd"/>
+    </w:p>
+    <w:p>
+      <w:pPr>
+        <w:autoSpaceDE w:val="0"/>
+        <w:autoSpaceDN w:val="0"/>
+        <w:adjustRightInd w:val="0"/>
+        <w:spacing w:after="0" w:line="276" w:lineRule="auto"/>
+        <w:ind w:left="1418"/>
+        <w:rPr>
+          <w:rFonts w:ascii="SITELEN SELI KIWEN MONO ASUKI" w:hAnsi="SITELEN SELI KIWEN MONO ASUKI" w:cs="Trebuchet MS"/>
+          <w:color w:val="000000"/>
+          <w:kern w:val="0"/>
+          <w:sz w:val="22"/>
+          <w:szCs w:val="22"/>
+        </w:rPr>
+      </w:pPr>
+      <w:proofErr w:type="spellStart"/>
+      <w:r>
+        <w:rPr>
+          <w:rFonts w:ascii="SITELEN SELI KIWEN MONO ASUKI" w:hAnsi="SITELEN SELI KIWEN MONO ASUKI" w:cs="Trebuchet MS"/>
+          <w:color w:val="000000"/>
+          <w:kern w:val="0"/>
+          <w:sz w:val="22"/>
+          <w:szCs w:val="22"/>
+        </w:rPr>
+        <w:t>lawa</w:t>
+      </w:r>
+      <w:proofErr w:type="spellEnd"/>
+      <w:r>
+        <w:rPr>
+          <w:rFonts w:ascii="SITELEN SELI KIWEN MONO ASUKI" w:hAnsi="SITELEN SELI KIWEN MONO ASUKI" w:cs="Trebuchet MS"/>
+          <w:color w:val="000000"/>
+          <w:kern w:val="0"/>
+          <w:sz w:val="22"/>
+          <w:szCs w:val="22"/>
+        </w:rPr>
+        <w:t xml:space="preserve"> mi li mu</w:t>
+      </w:r>
+    </w:p>
+    <w:p>
+      <w:pPr>
+        <w:autoSpaceDE w:val="0"/>
+        <w:autoSpaceDN w:val="0"/>
+        <w:adjustRightInd w:val="0"/>
+        <w:spacing w:after="0" w:line="276" w:lineRule="auto"/>
+        <w:ind w:left="1418"/>
+        <w:rPr>
+          <w:rFonts w:ascii="SITELEN SELI KIWEN MONO ASUKI" w:hAnsi="SITELEN SELI KIWEN MONO ASUKI" w:cs="Trebuchet MS"/>
+          <w:color w:val="000000"/>
+          <w:kern w:val="0"/>
+          <w:sz w:val="22"/>
+          <w:szCs w:val="22"/>
+        </w:rPr>
+      </w:pPr>
+      <w:proofErr w:type="spellStart"/>
+      <w:r>
+        <w:rPr>
+          <w:rFonts w:ascii="SITELEN SELI KIWEN MONO ASUKI" w:hAnsi="SITELEN SELI KIWEN MONO ASUKI" w:cs="Trebuchet MS"/>
+          <w:color w:val="000000"/>
+          <w:kern w:val="0"/>
+          <w:sz w:val="22"/>
+          <w:szCs w:val="22"/>
+        </w:rPr>
+        <w:t>ona</w:t>
+      </w:r>
+      <w:proofErr w:type="spellEnd"/>
+      <w:r>
+        <w:rPr>
+          <w:rFonts w:ascii="SITELEN SELI KIWEN MONO ASUKI" w:hAnsi="SITELEN SELI KIWEN MONO ASUKI" w:cs="Trebuchet MS"/>
+          <w:color w:val="000000"/>
+          <w:kern w:val="0"/>
+          <w:sz w:val="22"/>
+          <w:szCs w:val="22"/>
+        </w:rPr>
+        <w:t xml:space="preserve"> </w:t>
+      </w:r>
+      <w:proofErr w:type="spellStart"/>
+      <w:r>
+        <w:rPr>
+          <w:rFonts w:ascii="SITELEN SELI KIWEN MONO ASUKI" w:hAnsi="SITELEN SELI KIWEN MONO ASUKI" w:cs="Trebuchet MS"/>
+          <w:color w:val="000000"/>
+          <w:kern w:val="0"/>
+          <w:sz w:val="22"/>
+          <w:szCs w:val="22"/>
+        </w:rPr>
+        <w:t>kin</w:t>
+      </w:r>
+      <w:proofErr w:type="spellEnd"/>
+      <w:r>
+        <w:rPr>
+          <w:rFonts w:ascii="SITELEN SELI KIWEN MONO ASUKI" w:hAnsi="SITELEN SELI KIWEN MONO ASUKI" w:cs="Trebuchet MS"/>
+          <w:color w:val="000000"/>
+          <w:kern w:val="0"/>
+          <w:sz w:val="22"/>
+          <w:szCs w:val="22"/>
+        </w:rPr>
+        <w:t xml:space="preserve"> li </w:t>
+      </w:r>
+      <w:proofErr w:type="spellStart"/>
+      <w:r>
+        <w:rPr>
+          <w:rFonts w:ascii="SITELEN SELI KIWEN MONO ASUKI" w:hAnsi="SITELEN SELI KIWEN MONO ASUKI" w:cs="Trebuchet MS"/>
+          <w:color w:val="000000"/>
+          <w:kern w:val="0"/>
+          <w:sz w:val="22"/>
+          <w:szCs w:val="22"/>
+        </w:rPr>
+        <w:t>wile</w:t>
+      </w:r>
+      <w:proofErr w:type="spellEnd"/>
+      <w:r>
+        <w:rPr>
+          <w:rFonts w:ascii="SITELEN SELI KIWEN MONO ASUKI" w:hAnsi="SITELEN SELI KIWEN MONO ASUKI" w:cs="Trebuchet MS"/>
+          <w:color w:val="000000"/>
+          <w:kern w:val="0"/>
+          <w:sz w:val="22"/>
+          <w:szCs w:val="22"/>
+        </w:rPr>
+        <w:t xml:space="preserve"> </w:t>
+      </w:r>
+      <w:proofErr w:type="spellStart"/>
+      <w:r>
+        <w:rPr>
+          <w:rFonts w:ascii="SITELEN SELI KIWEN MONO ASUKI" w:hAnsi="SITELEN SELI KIWEN MONO ASUKI" w:cs="Trebuchet MS"/>
+          <w:color w:val="000000"/>
+          <w:kern w:val="0"/>
+          <w:sz w:val="22"/>
+          <w:szCs w:val="22"/>
+        </w:rPr>
+        <w:t>moku</w:t>
+      </w:r>
+      <w:proofErr w:type="spellEnd"/>
+      <w:r>
+        <w:rPr>
+          <w:rFonts w:ascii="SITELEN SELI KIWEN MONO ASUKI" w:hAnsi="SITELEN SELI KIWEN MONO ASUKI" w:cs="Trebuchet MS"/>
+          <w:color w:val="000000"/>
+          <w:kern w:val="0"/>
+          <w:sz w:val="22"/>
+          <w:szCs w:val="22"/>
+        </w:rPr>
+        <w:t xml:space="preserve"> li </w:t>
+      </w:r>
+      <w:proofErr w:type="spellStart"/>
+      <w:r>
+        <w:rPr>
+          <w:rFonts w:ascii="SITELEN SELI KIWEN MONO ASUKI" w:hAnsi="SITELEN SELI KIWEN MONO ASUKI" w:cs="Trebuchet MS"/>
+          <w:color w:val="000000"/>
+          <w:kern w:val="0"/>
+          <w:sz w:val="22"/>
+          <w:szCs w:val="22"/>
+        </w:rPr>
+        <w:t>wile</w:t>
+      </w:r>
+      <w:proofErr w:type="spellEnd"/>
+      <w:r>
+        <w:rPr>
+          <w:rFonts w:ascii="SITELEN SELI KIWEN MONO ASUKI" w:hAnsi="SITELEN SELI KIWEN MONO ASUKI" w:cs="Trebuchet MS"/>
+          <w:color w:val="000000"/>
+          <w:kern w:val="0"/>
+          <w:sz w:val="22"/>
+          <w:szCs w:val="22"/>
+        </w:rPr>
+        <w:t xml:space="preserve"> moli e </w:t>
+      </w:r>
       <w:proofErr w:type="spellStart"/>
       <w:r>
         <w:rPr>
@@ -9789,154 +10336,6 @@
         <w:t>monsuta</w:t>
       </w:r>
       <w:proofErr w:type="spellEnd"/>
-      <w:r>
-        <w:rPr>
-          <w:rFonts w:ascii="SITELEN SELI KIWEN MONO ASUKI" w:hAnsi="SITELEN SELI KIWEN MONO ASUKI" w:cs="Trebuchet MS"/>
-          <w:color w:val="000000"/>
-          <w:kern w:val="0"/>
-          <w:sz w:val="22"/>
-          <w:szCs w:val="22"/>
-        </w:rPr>
-        <w:t xml:space="preserve"> ni li pana e </w:t>
-      </w:r>
-      <w:proofErr w:type="spellStart"/>
-      <w:r>
-        <w:rPr>
-          <w:rFonts w:ascii="SITELEN SELI KIWEN MONO ASUKI" w:hAnsi="SITELEN SELI KIWEN MONO ASUKI" w:cs="Trebuchet MS"/>
-          <w:color w:val="000000"/>
-          <w:kern w:val="0"/>
-          <w:sz w:val="22"/>
-          <w:szCs w:val="22"/>
-        </w:rPr>
-        <w:t>pilin</w:t>
-      </w:r>
-      <w:proofErr w:type="spellEnd"/>
-      <w:r>
-        <w:rPr>
-          <w:rFonts w:ascii="SITELEN SELI KIWEN MONO ASUKI" w:hAnsi="SITELEN SELI KIWEN MONO ASUKI" w:cs="Trebuchet MS"/>
-          <w:color w:val="000000"/>
-          <w:kern w:val="0"/>
-          <w:sz w:val="22"/>
-          <w:szCs w:val="22"/>
-        </w:rPr>
-        <w:t xml:space="preserve"> </w:t>
-      </w:r>
-      <w:proofErr w:type="spellStart"/>
-      <w:r>
-        <w:rPr>
-          <w:rFonts w:ascii="SITELEN SELI KIWEN MONO ASUKI" w:hAnsi="SITELEN SELI KIWEN MONO ASUKI" w:cs="Trebuchet MS"/>
-          <w:color w:val="000000"/>
-          <w:kern w:val="0"/>
-          <w:sz w:val="22"/>
-          <w:szCs w:val="22"/>
-        </w:rPr>
-        <w:t>anpa</w:t>
-      </w:r>
-      <w:proofErr w:type="spellEnd"/>
-      <w:r>
-        <w:rPr>
-          <w:rFonts w:ascii="SITELEN SELI KIWEN MONO ASUKI" w:hAnsi="SITELEN SELI KIWEN MONO ASUKI" w:cs="Trebuchet MS"/>
-          <w:color w:val="000000"/>
-          <w:kern w:val="0"/>
-          <w:sz w:val="22"/>
-          <w:szCs w:val="22"/>
-        </w:rPr>
-        <w:t xml:space="preserve"> </w:t>
-      </w:r>
-      <w:proofErr w:type="spellStart"/>
-      <w:r>
-        <w:rPr>
-          <w:rFonts w:ascii="SITELEN SELI KIWEN MONO ASUKI" w:hAnsi="SITELEN SELI KIWEN MONO ASUKI" w:cs="Trebuchet MS"/>
-          <w:color w:val="000000"/>
-          <w:kern w:val="0"/>
-          <w:sz w:val="22"/>
-          <w:szCs w:val="22"/>
-        </w:rPr>
-        <w:t>tawa</w:t>
-      </w:r>
-      <w:proofErr w:type="spellEnd"/>
-      <w:r>
-        <w:rPr>
-          <w:rFonts w:ascii="SITELEN SELI KIWEN MONO ASUKI" w:hAnsi="SITELEN SELI KIWEN MONO ASUKI" w:cs="Trebuchet MS"/>
-          <w:color w:val="000000"/>
-          <w:kern w:val="0"/>
-          <w:sz w:val="22"/>
-          <w:szCs w:val="22"/>
-        </w:rPr>
-        <w:t xml:space="preserve"> mi</w:t>
-      </w:r>
-    </w:p>
-    <w:p>
-      <w:pPr>
-        <w:autoSpaceDE w:val="0"/>
-        <w:autoSpaceDN w:val="0"/>
-        <w:adjustRightInd w:val="0"/>
-        <w:spacing w:after="0" w:line="276" w:lineRule="auto"/>
-        <w:ind w:left="1418"/>
-        <w:rPr>
-          <w:rFonts w:ascii="SITELEN SELI KIWEN MONO ASUKI" w:hAnsi="SITELEN SELI KIWEN MONO ASUKI" w:cs="Trebuchet MS"/>
-          <w:color w:val="000000"/>
-          <w:kern w:val="0"/>
-          <w:sz w:val="22"/>
-          <w:szCs w:val="22"/>
-        </w:rPr>
-      </w:pPr>
-      <w:proofErr w:type="spellStart"/>
-      <w:r>
-        <w:rPr>
-          <w:rFonts w:ascii="SITELEN SELI KIWEN MONO ASUKI" w:hAnsi="SITELEN SELI KIWEN MONO ASUKI" w:cs="Trebuchet MS"/>
-          <w:color w:val="000000"/>
-          <w:kern w:val="0"/>
-          <w:sz w:val="22"/>
-          <w:szCs w:val="22"/>
-        </w:rPr>
-        <w:t>lawa</w:t>
-      </w:r>
-      <w:proofErr w:type="spellEnd"/>
-      <w:r>
-        <w:rPr>
-          <w:rFonts w:ascii="SITELEN SELI KIWEN MONO ASUKI" w:hAnsi="SITELEN SELI KIWEN MONO ASUKI" w:cs="Trebuchet MS"/>
-          <w:color w:val="000000"/>
-          <w:kern w:val="0"/>
-          <w:sz w:val="22"/>
-          <w:szCs w:val="22"/>
-        </w:rPr>
-        <w:t xml:space="preserve"> mi li pana e </w:t>
-      </w:r>
-      <w:proofErr w:type="spellStart"/>
-      <w:r>
-        <w:rPr>
-          <w:rFonts w:ascii="SITELEN SELI KIWEN MONO ASUKI" w:hAnsi="SITELEN SELI KIWEN MONO ASUKI" w:cs="Trebuchet MS"/>
-          <w:color w:val="000000"/>
-          <w:kern w:val="0"/>
-          <w:sz w:val="22"/>
-          <w:szCs w:val="22"/>
-        </w:rPr>
-        <w:t>pilin</w:t>
-      </w:r>
-      <w:proofErr w:type="spellEnd"/>
-      <w:r>
-        <w:rPr>
-          <w:rFonts w:ascii="SITELEN SELI KIWEN MONO ASUKI" w:hAnsi="SITELEN SELI KIWEN MONO ASUKI" w:cs="Trebuchet MS"/>
-          <w:color w:val="000000"/>
-          <w:kern w:val="0"/>
-          <w:sz w:val="22"/>
-          <w:szCs w:val="22"/>
-        </w:rPr>
-        <w:t xml:space="preserve"> </w:t>
-      </w:r>
-      <w:proofErr w:type="spellStart"/>
-      <w:r>
-        <w:rPr>
-          <w:rFonts w:ascii="SITELEN SELI KIWEN MONO ASUKI" w:hAnsi="SITELEN SELI KIWEN MONO ASUKI" w:cs="Trebuchet MS"/>
-          <w:color w:val="000000"/>
-          <w:kern w:val="0"/>
-          <w:sz w:val="22"/>
-          <w:szCs w:val="22"/>
-        </w:rPr>
-        <w:t>pona</w:t>
-      </w:r>
-      <w:proofErr w:type="spellEnd"/>
     </w:p>
     <w:p>
       <w:pPr>
@@ -9973,369 +10372,7 @@
           <w:sz w:val="22"/>
           <w:szCs w:val="22"/>
         </w:rPr>
-        <w:t xml:space="preserve"> li mu</w:t>
-      </w:r>
-    </w:p>
-    <w:p>
-      <w:pPr>
-        <w:autoSpaceDE w:val="0"/>
-        <w:autoSpaceDN w:val="0"/>
-        <w:adjustRightInd w:val="0"/>
-        <w:spacing w:after="0" w:line="276" w:lineRule="auto"/>
-        <w:ind w:left="1418"/>
-        <w:rPr>
-          <w:rFonts w:ascii="SITELEN SELI KIWEN MONO ASUKI" w:hAnsi="SITELEN SELI KIWEN MONO ASUKI" w:cs="Trebuchet MS"/>
-          <w:color w:val="000000"/>
-          <w:kern w:val="0"/>
-          <w:sz w:val="22"/>
-          <w:szCs w:val="22"/>
-        </w:rPr>
-      </w:pPr>
-      <w:proofErr w:type="spellStart"/>
-      <w:r>
-        <w:rPr>
-          <w:rFonts w:ascii="SITELEN SELI KIWEN MONO ASUKI" w:hAnsi="SITELEN SELI KIWEN MONO ASUKI" w:cs="Trebuchet MS"/>
-          <w:color w:val="000000"/>
-          <w:kern w:val="0"/>
-          <w:sz w:val="22"/>
-          <w:szCs w:val="22"/>
-        </w:rPr>
-        <w:t>ona</w:t>
-      </w:r>
-      <w:proofErr w:type="spellEnd"/>
-      <w:r>
-        <w:rPr>
-          <w:rFonts w:ascii="SITELEN SELI KIWEN MONO ASUKI" w:hAnsi="SITELEN SELI KIWEN MONO ASUKI" w:cs="Trebuchet MS"/>
-          <w:color w:val="000000"/>
-          <w:kern w:val="0"/>
-          <w:sz w:val="22"/>
-          <w:szCs w:val="22"/>
-        </w:rPr>
-        <w:t xml:space="preserve"> li </w:t>
-      </w:r>
-      <w:proofErr w:type="spellStart"/>
-      <w:r>
-        <w:rPr>
-          <w:rFonts w:ascii="SITELEN SELI KIWEN MONO ASUKI" w:hAnsi="SITELEN SELI KIWEN MONO ASUKI" w:cs="Trebuchet MS"/>
-          <w:color w:val="000000"/>
-          <w:kern w:val="0"/>
-          <w:sz w:val="22"/>
-          <w:szCs w:val="22"/>
-        </w:rPr>
-        <w:t>wile</w:t>
-      </w:r>
-      <w:proofErr w:type="spellEnd"/>
-      <w:r>
-        <w:rPr>
-          <w:rFonts w:ascii="SITELEN SELI KIWEN MONO ASUKI" w:hAnsi="SITELEN SELI KIWEN MONO ASUKI" w:cs="Trebuchet MS"/>
-          <w:color w:val="000000"/>
-          <w:kern w:val="0"/>
-          <w:sz w:val="22"/>
-          <w:szCs w:val="22"/>
-        </w:rPr>
-        <w:t xml:space="preserve"> </w:t>
-      </w:r>
-      <w:proofErr w:type="spellStart"/>
-      <w:r>
-        <w:rPr>
-          <w:rFonts w:ascii="SITELEN SELI KIWEN MONO ASUKI" w:hAnsi="SITELEN SELI KIWEN MONO ASUKI" w:cs="Trebuchet MS"/>
-          <w:color w:val="000000"/>
-          <w:kern w:val="0"/>
-          <w:sz w:val="22"/>
-          <w:szCs w:val="22"/>
-        </w:rPr>
-        <w:t>moku</w:t>
-      </w:r>
-      <w:proofErr w:type="spellEnd"/>
-      <w:r>
-        <w:rPr>
-          <w:rFonts w:ascii="SITELEN SELI KIWEN MONO ASUKI" w:hAnsi="SITELEN SELI KIWEN MONO ASUKI" w:cs="Trebuchet MS"/>
-          <w:color w:val="000000"/>
-          <w:kern w:val="0"/>
-          <w:sz w:val="22"/>
-          <w:szCs w:val="22"/>
-        </w:rPr>
-        <w:t xml:space="preserve"> e </w:t>
-      </w:r>
-      <w:proofErr w:type="spellStart"/>
-      <w:r>
-        <w:rPr>
-          <w:rFonts w:ascii="SITELEN SELI KIWEN MONO ASUKI" w:hAnsi="SITELEN SELI KIWEN MONO ASUKI" w:cs="Trebuchet MS"/>
-          <w:color w:val="000000"/>
-          <w:kern w:val="0"/>
-          <w:sz w:val="22"/>
-          <w:szCs w:val="22"/>
-        </w:rPr>
-        <w:t>lawa</w:t>
-      </w:r>
-      <w:proofErr w:type="spellEnd"/>
-      <w:r>
-        <w:rPr>
-          <w:rFonts w:ascii="SITELEN SELI KIWEN MONO ASUKI" w:hAnsi="SITELEN SELI KIWEN MONO ASUKI" w:cs="Trebuchet MS"/>
-          <w:color w:val="000000"/>
-          <w:kern w:val="0"/>
-          <w:sz w:val="22"/>
-          <w:szCs w:val="22"/>
-        </w:rPr>
-        <w:t xml:space="preserve"> mi li </w:t>
-      </w:r>
-      <w:proofErr w:type="spellStart"/>
-      <w:r>
-        <w:rPr>
-          <w:rFonts w:ascii="SITELEN SELI KIWEN MONO ASUKI" w:hAnsi="SITELEN SELI KIWEN MONO ASUKI" w:cs="Trebuchet MS"/>
-          <w:color w:val="000000"/>
-          <w:kern w:val="0"/>
-          <w:sz w:val="22"/>
-          <w:szCs w:val="22"/>
-        </w:rPr>
-        <w:t>wile</w:t>
-      </w:r>
-      <w:proofErr w:type="spellEnd"/>
-      <w:r>
-        <w:rPr>
-          <w:rFonts w:ascii="SITELEN SELI KIWEN MONO ASUKI" w:hAnsi="SITELEN SELI KIWEN MONO ASUKI" w:cs="Trebuchet MS"/>
-          <w:color w:val="000000"/>
-          <w:kern w:val="0"/>
-          <w:sz w:val="22"/>
-          <w:szCs w:val="22"/>
-        </w:rPr>
-        <w:t xml:space="preserve"> </w:t>
-      </w:r>
-      <w:proofErr w:type="spellStart"/>
-      <w:r>
-        <w:rPr>
-          <w:rFonts w:ascii="SITELEN SELI KIWEN MONO ASUKI" w:hAnsi="SITELEN SELI KIWEN MONO ASUKI" w:cs="Trebuchet MS"/>
-          <w:color w:val="000000"/>
-          <w:kern w:val="0"/>
-          <w:sz w:val="22"/>
-          <w:szCs w:val="22"/>
-        </w:rPr>
-        <w:t>suli</w:t>
-      </w:r>
-      <w:proofErr w:type="spellEnd"/>
-    </w:p>
-    <w:p>
-      <w:pPr>
-        <w:autoSpaceDE w:val="0"/>
-        <w:autoSpaceDN w:val="0"/>
-        <w:adjustRightInd w:val="0"/>
-        <w:spacing w:after="0" w:line="276" w:lineRule="auto"/>
-        <w:ind w:left="1418"/>
-        <w:rPr>
-          <w:rFonts w:ascii="SITELEN SELI KIWEN MONO ASUKI" w:hAnsi="SITELEN SELI KIWEN MONO ASUKI" w:cs="Trebuchet MS"/>
-          <w:color w:val="000000"/>
-          <w:kern w:val="0"/>
-          <w:sz w:val="22"/>
-          <w:szCs w:val="22"/>
-        </w:rPr>
-      </w:pPr>
-      <w:proofErr w:type="spellStart"/>
-      <w:r>
-        <w:rPr>
-          <w:rFonts w:ascii="SITELEN SELI KIWEN MONO ASUKI" w:hAnsi="SITELEN SELI KIWEN MONO ASUKI" w:cs="Trebuchet MS"/>
-          <w:color w:val="000000"/>
-          <w:kern w:val="0"/>
-          <w:sz w:val="22"/>
-          <w:szCs w:val="22"/>
-        </w:rPr>
-        <w:t>lawa</w:t>
-      </w:r>
-      <w:proofErr w:type="spellEnd"/>
-      <w:r>
-        <w:rPr>
-          <w:rFonts w:ascii="SITELEN SELI KIWEN MONO ASUKI" w:hAnsi="SITELEN SELI KIWEN MONO ASUKI" w:cs="Trebuchet MS"/>
-          <w:color w:val="000000"/>
-          <w:kern w:val="0"/>
-          <w:sz w:val="22"/>
-          <w:szCs w:val="22"/>
-        </w:rPr>
-        <w:t xml:space="preserve"> mi li mu</w:t>
-      </w:r>
-    </w:p>
-    <w:p>
-      <w:pPr>
-        <w:autoSpaceDE w:val="0"/>
-        <w:autoSpaceDN w:val="0"/>
-        <w:adjustRightInd w:val="0"/>
-        <w:spacing w:after="0" w:line="276" w:lineRule="auto"/>
-        <w:ind w:left="1418"/>
-        <w:rPr>
-          <w:rFonts w:ascii="SITELEN SELI KIWEN MONO ASUKI" w:hAnsi="SITELEN SELI KIWEN MONO ASUKI" w:cs="Trebuchet MS"/>
-          <w:color w:val="000000"/>
-          <w:kern w:val="0"/>
-          <w:sz w:val="22"/>
-          <w:szCs w:val="22"/>
-        </w:rPr>
-      </w:pPr>
-      <w:proofErr w:type="spellStart"/>
-      <w:r>
-        <w:rPr>
-          <w:rFonts w:ascii="SITELEN SELI KIWEN MONO ASUKI" w:hAnsi="SITELEN SELI KIWEN MONO ASUKI" w:cs="Trebuchet MS"/>
-          <w:color w:val="000000"/>
-          <w:kern w:val="0"/>
-          <w:sz w:val="22"/>
-          <w:szCs w:val="22"/>
-        </w:rPr>
-        <w:t>ona</w:t>
-      </w:r>
-      <w:proofErr w:type="spellEnd"/>
-      <w:r>
-        <w:rPr>
-          <w:rFonts w:ascii="SITELEN SELI KIWEN MONO ASUKI" w:hAnsi="SITELEN SELI KIWEN MONO ASUKI" w:cs="Trebuchet MS"/>
-          <w:color w:val="000000"/>
-          <w:kern w:val="0"/>
-          <w:sz w:val="22"/>
-          <w:szCs w:val="22"/>
-        </w:rPr>
-        <w:t xml:space="preserve"> li </w:t>
-      </w:r>
-      <w:proofErr w:type="spellStart"/>
-      <w:r>
-        <w:rPr>
-          <w:rFonts w:ascii="SITELEN SELI KIWEN MONO ASUKI" w:hAnsi="SITELEN SELI KIWEN MONO ASUKI" w:cs="Trebuchet MS"/>
-          <w:color w:val="000000"/>
-          <w:kern w:val="0"/>
-          <w:sz w:val="22"/>
-          <w:szCs w:val="22"/>
-        </w:rPr>
-        <w:t>wile</w:t>
-      </w:r>
-      <w:proofErr w:type="spellEnd"/>
-      <w:r>
-        <w:rPr>
-          <w:rFonts w:ascii="SITELEN SELI KIWEN MONO ASUKI" w:hAnsi="SITELEN SELI KIWEN MONO ASUKI" w:cs="Trebuchet MS"/>
-          <w:color w:val="000000"/>
-          <w:kern w:val="0"/>
-          <w:sz w:val="22"/>
-          <w:szCs w:val="22"/>
-        </w:rPr>
-        <w:t xml:space="preserve"> </w:t>
-      </w:r>
-      <w:proofErr w:type="spellStart"/>
-      <w:r>
-        <w:rPr>
-          <w:rFonts w:ascii="SITELEN SELI KIWEN MONO ASUKI" w:hAnsi="SITELEN SELI KIWEN MONO ASUKI" w:cs="Trebuchet MS"/>
-          <w:color w:val="000000"/>
-          <w:kern w:val="0"/>
-          <w:sz w:val="22"/>
-          <w:szCs w:val="22"/>
-        </w:rPr>
-        <w:t>moku</w:t>
-      </w:r>
-      <w:proofErr w:type="spellEnd"/>
-      <w:r>
-        <w:rPr>
-          <w:rFonts w:ascii="SITELEN SELI KIWEN MONO ASUKI" w:hAnsi="SITELEN SELI KIWEN MONO ASUKI" w:cs="Trebuchet MS"/>
-          <w:color w:val="000000"/>
-          <w:kern w:val="0"/>
-          <w:sz w:val="22"/>
-          <w:szCs w:val="22"/>
-        </w:rPr>
-        <w:t xml:space="preserve"> </w:t>
-      </w:r>
-      <w:proofErr w:type="spellStart"/>
-      <w:r>
-        <w:rPr>
-          <w:rFonts w:ascii="SITELEN SELI KIWEN MONO ASUKI" w:hAnsi="SITELEN SELI KIWEN MONO ASUKI" w:cs="Trebuchet MS"/>
-          <w:color w:val="000000"/>
-          <w:kern w:val="0"/>
-          <w:sz w:val="22"/>
-          <w:szCs w:val="22"/>
-        </w:rPr>
-        <w:t>kin</w:t>
-      </w:r>
-      <w:proofErr w:type="spellEnd"/>
-      <w:r>
-        <w:rPr>
-          <w:rFonts w:ascii="SITELEN SELI KIWEN MONO ASUKI" w:hAnsi="SITELEN SELI KIWEN MONO ASUKI" w:cs="Trebuchet MS"/>
-          <w:color w:val="000000"/>
-          <w:kern w:val="0"/>
-          <w:sz w:val="22"/>
-          <w:szCs w:val="22"/>
-        </w:rPr>
-        <w:t xml:space="preserve"> li </w:t>
-      </w:r>
-      <w:proofErr w:type="spellStart"/>
-      <w:r>
-        <w:rPr>
-          <w:rFonts w:ascii="SITELEN SELI KIWEN MONO ASUKI" w:hAnsi="SITELEN SELI KIWEN MONO ASUKI" w:cs="Trebuchet MS"/>
-          <w:color w:val="000000"/>
-          <w:kern w:val="0"/>
-          <w:sz w:val="22"/>
-          <w:szCs w:val="22"/>
-        </w:rPr>
-        <w:t>wile</w:t>
-      </w:r>
-      <w:proofErr w:type="spellEnd"/>
-      <w:r>
-        <w:rPr>
-          <w:rFonts w:ascii="SITELEN SELI KIWEN MONO ASUKI" w:hAnsi="SITELEN SELI KIWEN MONO ASUKI" w:cs="Trebuchet MS"/>
-          <w:color w:val="000000"/>
-          <w:kern w:val="0"/>
-          <w:sz w:val="22"/>
-          <w:szCs w:val="22"/>
-        </w:rPr>
-        <w:t xml:space="preserve"> moli e </w:t>
-      </w:r>
-      <w:proofErr w:type="spellStart"/>
-      <w:r>
-        <w:rPr>
-          <w:rFonts w:ascii="SITELEN SELI KIWEN MONO ASUKI" w:hAnsi="SITELEN SELI KIWEN MONO ASUKI" w:cs="Trebuchet MS"/>
-          <w:color w:val="000000"/>
-          <w:kern w:val="0"/>
-          <w:sz w:val="22"/>
-          <w:szCs w:val="22"/>
-        </w:rPr>
-        <w:t>monsuta</w:t>
-      </w:r>
-      <w:proofErr w:type="spellEnd"/>
-    </w:p>
-    <w:p>
-      <w:pPr>
-        <w:autoSpaceDE w:val="0"/>
-        <w:autoSpaceDN w:val="0"/>
-        <w:adjustRightInd w:val="0"/>
-        <w:spacing w:after="0" w:line="276" w:lineRule="auto"/>
-        <w:ind w:left="1418"/>
-        <w:rPr>
-          <w:rFonts w:ascii="SITELEN SELI KIWEN MONO ASUKI" w:hAnsi="SITELEN SELI KIWEN MONO ASUKI" w:cs="Trebuchet MS"/>
-          <w:color w:val="000000"/>
-          <w:kern w:val="0"/>
-          <w:sz w:val="22"/>
-          <w:szCs w:val="22"/>
-        </w:rPr>
-      </w:pPr>
-      <w:r>
-        <w:rPr>
-          <w:rFonts w:ascii="SITELEN SELI KIWEN MONO ASUKI" w:hAnsi="SITELEN SELI KIWEN MONO ASUKI" w:cs="Trebuchet MS"/>
-          <w:color w:val="000000"/>
-          <w:kern w:val="0"/>
-          <w:sz w:val="22"/>
-          <w:szCs w:val="22"/>
-        </w:rPr>
-        <w:t xml:space="preserve">mi </w:t>
-      </w:r>
-      <w:proofErr w:type="spellStart"/>
-      <w:r>
-        <w:rPr>
-          <w:rFonts w:ascii="SITELEN SELI KIWEN MONO ASUKI" w:hAnsi="SITELEN SELI KIWEN MONO ASUKI" w:cs="Trebuchet MS"/>
-          <w:color w:val="000000"/>
-          <w:kern w:val="0"/>
-          <w:sz w:val="22"/>
-          <w:szCs w:val="22"/>
-        </w:rPr>
-        <w:t>monsuta</w:t>
-      </w:r>
-      <w:proofErr w:type="spellEnd"/>
-      <w:r>
-        <w:rPr>
-          <w:rFonts w:ascii="SITELEN SELI KIWEN MONO ASUKI" w:hAnsi="SITELEN SELI KIWEN MONO ASUKI" w:cs="Trebuchet MS"/>
-          <w:color w:val="000000"/>
-          <w:kern w:val="0"/>
-          <w:sz w:val="22"/>
-          <w:szCs w:val="22"/>
-        </w:rPr>
-        <w:t xml:space="preserve"> e </w:t>
+        <w:t xml:space="preserve"> la mi </w:t>
       </w:r>
       <w:proofErr w:type="spellStart"/>
       <w:r>
@@ -13554,7 +13591,6 @@
   <w:style w:type="character" w:default="1" w:styleId="Tipodeletrapredefinidodopargrafo">
     <w:name w:val="Default Paragraph Font"/>
     <w:uiPriority w:val="1"/>
-    <w:semiHidden/>
     <w:unhideWhenUsed/>
   </w:style>
   <w:style w:type="table" w:default="1" w:styleId="Tabelanormal">

</xml_diff>